<commit_message>
Se actualiza archivo con actividades
</commit_message>
<xml_diff>
--- a/_documentación/Cronograma actividades/Actividades Semana 27-9 al 29-9.docx
+++ b/_documentación/Cronograma actividades/Actividades Semana 27-9 al 29-9.docx
@@ -1,6 +1,6 @@
 
 <file path=word/document.xml><?xml version="1.0" encoding="utf-8"?>
-<w:document xmlns:wpc="http://schemas.microsoft.com/office/word/2010/wordprocessingCanvas" xmlns:cx="http://schemas.microsoft.com/office/drawing/2014/chartex" xmlns:cx1="http://schemas.microsoft.com/office/drawing/2015/9/8/chartex" xmlns:cx2="http://schemas.microsoft.com/office/drawing/2015/10/21/chartex" xmlns:cx3="http://schemas.microsoft.com/office/drawing/2016/5/9/chartex" xmlns:cx4="http://schemas.microsoft.com/office/drawing/2016/5/10/chartex" xmlns:cx5="http://schemas.microsoft.com/office/drawing/2016/5/11/chartex" xmlns:cx6="http://schemas.microsoft.com/office/drawing/2016/5/12/chartex" xmlns:cx7="http://schemas.microsoft.com/office/drawing/2016/5/13/chartex" xmlns:cx8="http://schemas.microsoft.com/office/drawing/2016/5/14/chartex" xmlns:mc="http://schemas.openxmlformats.org/markup-compatibility/2006" xmlns:aink="http://schemas.microsoft.com/office/drawing/2016/ink" xmlns:am3d="http://schemas.microsoft.com/office/drawing/2017/model3d" xmlns:o="urn:schemas-microsoft-com:office:office" xmlns:r="http://schemas.openxmlformats.org/officeDocument/2006/relationships" xmlns:m="http://schemas.openxmlformats.org/officeDocument/2006/math" xmlns:v="urn:schemas-microsoft-com:vml" xmlns:wp14="http://schemas.microsoft.com/office/word/2010/wordprocessingDrawing" xmlns:wp="http://schemas.openxmlformats.org/drawingml/2006/wordprocessingDrawing" xmlns:w10="urn:schemas-microsoft-com:office:word" xmlns:w="http://schemas.openxmlformats.org/wordprocessingml/2006/main" xmlns:w14="http://schemas.microsoft.com/office/word/2010/wordml" xmlns:w15="http://schemas.microsoft.com/office/word/2012/wordml" xmlns:w16cex="http://schemas.microsoft.com/office/word/2018/wordml/cex" xmlns:w16cid="http://schemas.microsoft.com/office/word/2016/wordml/cid" xmlns:w16="http://schemas.microsoft.com/office/word/2018/wordml" xmlns:w16sdtdh="http://schemas.microsoft.com/office/word/2020/wordml/sdtdatahash" xmlns:w16se="http://schemas.microsoft.com/office/word/2015/wordml/symex" xmlns:wpg="http://schemas.microsoft.com/office/word/2010/wordprocessingGroup" xmlns:wpi="http://schemas.microsoft.com/office/word/2010/wordprocessingInk" xmlns:wne="http://schemas.microsoft.com/office/word/2006/wordml" xmlns:wps="http://schemas.microsoft.com/office/word/2010/wordprocessingShape" mc:Ignorable="w14 w15 w16se w16cid w16 w16cex w16sdtdh wp14">
+<w:document xmlns:wpc="http://schemas.microsoft.com/office/word/2010/wordprocessingCanvas" xmlns:cx="http://schemas.microsoft.com/office/drawing/2014/chartex" xmlns:cx1="http://schemas.microsoft.com/office/drawing/2015/9/8/chartex" xmlns:mc="http://schemas.openxmlformats.org/markup-compatibility/2006" xmlns:o="urn:schemas-microsoft-com:office:office" xmlns:r="http://schemas.openxmlformats.org/officeDocument/2006/relationships" xmlns:m="http://schemas.openxmlformats.org/officeDocument/2006/math" xmlns:v="urn:schemas-microsoft-com:vml" xmlns:wp14="http://schemas.microsoft.com/office/word/2010/wordprocessingDrawing" xmlns:wp="http://schemas.openxmlformats.org/drawingml/2006/wordprocessingDrawing" xmlns:w10="urn:schemas-microsoft-com:office:word" xmlns:w="http://schemas.openxmlformats.org/wordprocessingml/2006/main" xmlns:w14="http://schemas.microsoft.com/office/word/2010/wordml" xmlns:w15="http://schemas.microsoft.com/office/word/2012/wordml" xmlns:w16se="http://schemas.microsoft.com/office/word/2015/wordml/symex" xmlns:wpg="http://schemas.microsoft.com/office/word/2010/wordprocessingGroup" xmlns:wpi="http://schemas.microsoft.com/office/word/2010/wordprocessingInk" xmlns:wne="http://schemas.microsoft.com/office/word/2006/wordml" xmlns:wps="http://schemas.microsoft.com/office/word/2010/wordprocessingShape" mc:Ignorable="w14 w15 w16se wp14">
   <w:body>
     <w:p>
       <w:pPr>
@@ -318,7 +318,25 @@
                 <w:sz w:val="18"/>
                 <w:szCs w:val="18"/>
               </w:rPr>
-              <w:t>Definir protocolo de comunicación: Cantidad de Bytes a enviar desde M1 a M3 y desde M3 a M1. La cantidad y conformación de estos bytes dependerá de qué información necesitan para el control del vehículo robótico (envíos de comandos desde M1 a M3) y qué información necesitan relevar del vehículo para tomar decisiones sobre los estímulos (envíos de datos desde M3 a M1). En el caso del equipo Mentalink deberán también implementar la comunicación Serie entre el Arduino M3.1 (sensado de obstáculos) y el M3.2 (control de motores)</w:t>
+              <w:t xml:space="preserve">Definir protocolo de comunicación: Cantidad de Bytes a enviar desde M1 a M3 y desde M3 a M1. La cantidad y conformación de estos bytes dependerá de qué información necesitan para el control del vehículo robótico (envíos de comandos desde M1 a M3) y qué información necesitan relevar del vehículo para tomar decisiones sobre los estímulos (envíos de datos desde M3 a M1). En el caso del equipo </w:t>
+            </w:r>
+            <w:proofErr w:type="spellStart"/>
+            <w:r>
+              <w:rPr>
+                <w:rFonts w:cstheme="minorHAnsi"/>
+                <w:sz w:val="18"/>
+                <w:szCs w:val="18"/>
+              </w:rPr>
+              <w:t>Mentalink</w:t>
+            </w:r>
+            <w:proofErr w:type="spellEnd"/>
+            <w:r>
+              <w:rPr>
+                <w:rFonts w:cstheme="minorHAnsi"/>
+                <w:sz w:val="18"/>
+                <w:szCs w:val="18"/>
+              </w:rPr>
+              <w:t xml:space="preserve"> deberán también implementar la comunicación Serie entre el Arduino M3.1 (sensado de obstáculos) y el M3.2 (control de motores)</w:t>
             </w:r>
           </w:p>
           <w:p>
@@ -367,7 +385,111 @@
                 <w:sz w:val="18"/>
                 <w:szCs w:val="18"/>
               </w:rPr>
-              <w:t>Realizar pruebas de comunicación enviando comandos desde la PC a Arduino M1 (por serie) y de M1 a M3 (por bluettoth) y luego desde M3 a M1 (por bluetooth) y de M1 a la PC (por serie).</w:t>
+              <w:t xml:space="preserve">Realizar pruebas de comunicación enviando comandos desde la PC a Arduino M1 (por serie) y de M1 a M3 (por </w:t>
+            </w:r>
+            <w:proofErr w:type="spellStart"/>
+            <w:r>
+              <w:rPr>
+                <w:rFonts w:cstheme="minorHAnsi"/>
+                <w:sz w:val="18"/>
+                <w:szCs w:val="18"/>
+              </w:rPr>
+              <w:t>bluettoth</w:t>
+            </w:r>
+            <w:proofErr w:type="spellEnd"/>
+            <w:r>
+              <w:rPr>
+                <w:rFonts w:cstheme="minorHAnsi"/>
+                <w:sz w:val="18"/>
+                <w:szCs w:val="18"/>
+              </w:rPr>
+              <w:t xml:space="preserve">) y luego desde M3 a M1 (por </w:t>
+            </w:r>
+            <w:proofErr w:type="spellStart"/>
+            <w:r>
+              <w:rPr>
+                <w:rFonts w:cstheme="minorHAnsi"/>
+                <w:sz w:val="18"/>
+                <w:szCs w:val="18"/>
+              </w:rPr>
+              <w:t>bluetooth</w:t>
+            </w:r>
+            <w:proofErr w:type="spellEnd"/>
+            <w:r>
+              <w:rPr>
+                <w:rFonts w:cstheme="minorHAnsi"/>
+                <w:sz w:val="18"/>
+                <w:szCs w:val="18"/>
+              </w:rPr>
+              <w:t>) y de M1 a la PC (por serie).</w:t>
+            </w:r>
+          </w:p>
+          <w:p>
+            <w:pPr>
+              <w:pStyle w:val="ListParagraph"/>
+              <w:numPr>
+                <w:ilvl w:val="0"/>
+                <w:numId w:val="10"/>
+              </w:numPr>
+              <w:ind w:left="142" w:hanging="142"/>
+              <w:cnfStyle w:val="000000000000" w:firstRow="0" w:lastRow="0" w:firstColumn="0" w:lastColumn="0" w:oddVBand="0" w:evenVBand="0" w:oddHBand="0" w:evenHBand="0" w:firstRowFirstColumn="0" w:firstRowLastColumn="0" w:lastRowFirstColumn="0" w:lastRowLastColumn="0"/>
+              <w:rPr>
+                <w:rFonts w:cstheme="minorHAnsi"/>
+                <w:color w:val="000000" w:themeColor="text1"/>
+                <w:sz w:val="18"/>
+                <w:szCs w:val="18"/>
+              </w:rPr>
+            </w:pPr>
+            <w:r>
+              <w:rPr>
+                <w:rFonts w:cstheme="minorHAnsi"/>
+                <w:color w:val="000000" w:themeColor="text1"/>
+                <w:sz w:val="18"/>
+                <w:szCs w:val="18"/>
+                <w:u w:val="single"/>
+              </w:rPr>
+              <w:t xml:space="preserve">Testeo de </w:t>
+            </w:r>
+            <w:proofErr w:type="spellStart"/>
+            <w:r>
+              <w:rPr>
+                <w:rFonts w:cstheme="minorHAnsi"/>
+                <w:color w:val="000000" w:themeColor="text1"/>
+                <w:sz w:val="18"/>
+                <w:szCs w:val="18"/>
+                <w:u w:val="single"/>
+              </w:rPr>
+              <w:t>PCB</w:t>
+            </w:r>
+            <w:r>
+              <w:rPr>
+                <w:rFonts w:cstheme="minorHAnsi"/>
+                <w:color w:val="000000" w:themeColor="text1"/>
+                <w:sz w:val="18"/>
+                <w:szCs w:val="18"/>
+                <w:u w:val="single"/>
+              </w:rPr>
+              <w:t>s</w:t>
+            </w:r>
+            <w:proofErr w:type="spellEnd"/>
+            <w:r>
+              <w:rPr>
+                <w:rFonts w:cstheme="minorHAnsi"/>
+                <w:color w:val="000000" w:themeColor="text1"/>
+                <w:sz w:val="18"/>
+                <w:szCs w:val="18"/>
+                <w:u w:val="single"/>
+              </w:rPr>
+              <w:t>:</w:t>
+            </w:r>
+            <w:r>
+              <w:rPr>
+                <w:rFonts w:cstheme="minorHAnsi"/>
+                <w:color w:val="000000" w:themeColor="text1"/>
+                <w:sz w:val="18"/>
+                <w:szCs w:val="18"/>
+              </w:rPr>
+              <w:t xml:space="preserve"> Cada equipo deberá corroborar que las PCB diseñadas no tienen pistas punteadas y que todos los puntos que deben estar conectados realmente están conectados.</w:t>
             </w:r>
           </w:p>
         </w:tc>
@@ -635,8 +757,8 @@
       </w:tblPr>
       <w:tblGrid>
         <w:gridCol w:w="1306"/>
-        <w:gridCol w:w="5979"/>
-        <w:gridCol w:w="1823"/>
+        <w:gridCol w:w="6202"/>
+        <w:gridCol w:w="1600"/>
       </w:tblGrid>
       <w:tr>
         <w:trPr>
@@ -668,7 +790,7 @@
         </w:tc>
         <w:tc>
           <w:tcPr>
-            <w:tcW w:w="5979" w:type="dxa"/>
+            <w:tcW w:w="6202" w:type="dxa"/>
           </w:tcPr>
           <w:p>
             <w:pPr>
@@ -692,7 +814,7 @@
         </w:tc>
         <w:tc>
           <w:tcPr>
-            <w:tcW w:w="1823" w:type="dxa"/>
+            <w:tcW w:w="1600" w:type="dxa"/>
           </w:tcPr>
           <w:p>
             <w:pPr>
@@ -742,7 +864,7 @@
         </w:tc>
         <w:tc>
           <w:tcPr>
-            <w:tcW w:w="5979" w:type="dxa"/>
+            <w:tcW w:w="6202" w:type="dxa"/>
           </w:tcPr>
           <w:p>
             <w:pPr>
@@ -830,28 +952,62 @@
             <w:r>
               <w:rPr>
                 <w:rFonts w:cstheme="minorHAnsi"/>
-                <w:color w:val="000000" w:themeColor="text1"/>
-                <w:sz w:val="18"/>
-                <w:szCs w:val="18"/>
-              </w:rPr>
-              <w:t>E</w:t>
-            </w:r>
-            <w:r>
-              <w:rPr>
-                <w:rFonts w:cstheme="minorHAnsi"/>
-                <w:color w:val="000000" w:themeColor="text1"/>
-                <w:sz w:val="18"/>
-                <w:szCs w:val="18"/>
-              </w:rPr>
-              <w:t>stablecer</w:t>
-            </w:r>
-            <w:r>
-              <w:rPr>
-                <w:rFonts w:cstheme="minorHAnsi"/>
-                <w:sz w:val="18"/>
-                <w:szCs w:val="18"/>
-              </w:rPr>
-              <w:t xml:space="preserve"> una estrategia</w:t>
+                <w:sz w:val="18"/>
+                <w:szCs w:val="18"/>
+              </w:rPr>
+              <w:t xml:space="preserve">Programar el </w:t>
+            </w:r>
+            <m:oMath>
+              <m:r>
+                <w:rPr>
+                  <w:rFonts w:ascii="Cambria Math" w:hAnsi="Cambria Math" w:cstheme="minorHAnsi"/>
+                  <w:sz w:val="18"/>
+                  <w:szCs w:val="18"/>
+                </w:rPr>
+                <m:t>Timer0</m:t>
+              </m:r>
+            </m:oMath>
+            <w:r>
+              <w:rPr>
+                <w:rFonts w:cstheme="minorHAnsi"/>
+                <w:sz w:val="18"/>
+                <w:szCs w:val="18"/>
+              </w:rPr>
+              <w:t xml:space="preserve"> para que interrumpa cada </w:t>
+            </w:r>
+            <m:oMath>
+              <m:r>
+                <w:rPr>
+                  <w:rFonts w:ascii="Cambria Math" w:hAnsi="Cambria Math" w:cstheme="minorHAnsi"/>
+                  <w:sz w:val="18"/>
+                  <w:szCs w:val="18"/>
+                </w:rPr>
+                <m:t>20</m:t>
+              </m:r>
+              <m:r>
+                <w:rPr>
+                  <w:rFonts w:ascii="Cambria Math" w:hAnsi="Cambria Math" w:cstheme="minorHAnsi"/>
+                  <w:sz w:val="18"/>
+                  <w:szCs w:val="18"/>
+                </w:rPr>
+                <m:t>μ</m:t>
+              </m:r>
+              <m:r>
+                <w:rPr>
+                  <w:rFonts w:ascii="Cambria Math" w:hAnsi="Cambria Math" w:cstheme="minorHAnsi"/>
+                  <w:sz w:val="18"/>
+                  <w:szCs w:val="18"/>
+                </w:rPr>
+                <m:t>s</m:t>
+              </m:r>
+            </m:oMath>
+            <w:r>
+              <w:rPr>
+                <w:rFonts w:cstheme="minorHAnsi"/>
+                <w:sz w:val="18"/>
+                <w:szCs w:val="18"/>
+              </w:rPr>
+              <w:t>. Configurar una señal cuadrada por alguno de los pines del Arduino y utilizando un osciloscopio chequear que la interrupción está correctamente configurada.</w:t>
             </w:r>
             <w:r>
               <w:rPr>
@@ -861,61 +1017,41 @@
               </w:rPr>
               <w:t xml:space="preserve"> </w:t>
             </w:r>
-            <w:r>
-              <w:rPr>
-                <w:rFonts w:cstheme="minorHAnsi"/>
-                <w:sz w:val="18"/>
-                <w:szCs w:val="18"/>
-              </w:rPr>
-              <w:t>para el control de velocidad del vehículo y por cuanto tiempo se moverá una vez recibida la orden desde M1</w:t>
-            </w:r>
-            <w:r>
-              <w:rPr>
-                <w:rFonts w:cstheme="minorHAnsi"/>
-                <w:sz w:val="18"/>
-                <w:szCs w:val="18"/>
-              </w:rPr>
-              <w:t xml:space="preserve">. </w:t>
-            </w:r>
-            <w:r>
-              <w:rPr>
-                <w:rFonts w:cstheme="minorHAnsi"/>
-                <w:sz w:val="18"/>
-                <w:szCs w:val="18"/>
-              </w:rPr>
-              <w:t xml:space="preserve">Es importante tener en cuenta que el vehículo no puede moverse por tiempo indeterminado. </w:t>
-            </w:r>
-            <w:r>
-              <w:rPr>
-                <w:rFonts w:cstheme="minorHAnsi"/>
-                <w:sz w:val="18"/>
-                <w:szCs w:val="18"/>
-              </w:rPr>
-              <w:t>Además,</w:t>
-            </w:r>
-            <w:r>
-              <w:rPr>
-                <w:rFonts w:cstheme="minorHAnsi"/>
-                <w:sz w:val="18"/>
-                <w:szCs w:val="18"/>
-              </w:rPr>
-              <w:t xml:space="preserve"> debe estar sincronizado con los Trials de M1</w:t>
-            </w:r>
-            <w:r>
-              <w:rPr>
-                <w:rFonts w:cstheme="minorHAnsi"/>
-                <w:sz w:val="18"/>
-                <w:szCs w:val="18"/>
-              </w:rPr>
-              <w:t xml:space="preserve"> </w:t>
-            </w:r>
-            <w:r>
-              <w:rPr>
-                <w:rFonts w:cstheme="minorHAnsi"/>
-                <w:sz w:val="18"/>
-                <w:szCs w:val="18"/>
-              </w:rPr>
-              <w:t>(se recomienda empezar considerando que el vehículo se mueva un tiempo igual al tiempo en que los estímulos están apagados).</w:t>
+            <w:proofErr w:type="spellStart"/>
+            <w:r>
+              <w:rPr>
+                <w:rFonts w:cstheme="minorHAnsi"/>
+                <w:sz w:val="18"/>
+                <w:szCs w:val="18"/>
+              </w:rPr>
+              <w:t>Mentalink</w:t>
+            </w:r>
+            <w:proofErr w:type="spellEnd"/>
+            <w:r>
+              <w:rPr>
+                <w:rFonts w:cstheme="minorHAnsi"/>
+                <w:sz w:val="18"/>
+                <w:szCs w:val="18"/>
+              </w:rPr>
+              <w:t xml:space="preserve"> tiene dos Arduino. Uno para control de motores y otro para sensores. Deberán configurar en ambos </w:t>
+            </w:r>
+            <w:proofErr w:type="spellStart"/>
+            <w:r>
+              <w:rPr>
+                <w:rFonts w:cstheme="minorHAnsi"/>
+                <w:sz w:val="18"/>
+                <w:szCs w:val="18"/>
+              </w:rPr>
+              <w:t>arduinos</w:t>
+            </w:r>
+            <w:proofErr w:type="spellEnd"/>
+            <w:r>
+              <w:rPr>
+                <w:rFonts w:cstheme="minorHAnsi"/>
+                <w:sz w:val="18"/>
+                <w:szCs w:val="18"/>
+              </w:rPr>
+              <w:t xml:space="preserve"> el mismo tiempo de interrupción.</w:t>
             </w:r>
           </w:p>
           <w:p>
@@ -936,26 +1072,190 @@
             <w:r>
               <w:rPr>
                 <w:rFonts w:cstheme="minorHAnsi"/>
-                <w:sz w:val="18"/>
-                <w:szCs w:val="18"/>
-              </w:rPr>
-              <w:t xml:space="preserve">Establecer </w:t>
-            </w:r>
-            <w:r>
-              <w:rPr>
-                <w:rFonts w:cstheme="minorHAnsi"/>
-                <w:sz w:val="18"/>
-                <w:szCs w:val="18"/>
-              </w:rPr>
-              <w:t>una estrategia para el correcto sensado de obstáculos por parte del vehículo en base a la posición de los sensores de ultrasonido</w:t>
-            </w:r>
-            <w:r>
-              <w:rPr>
-                <w:rFonts w:cstheme="minorHAnsi"/>
-                <w:sz w:val="18"/>
-                <w:szCs w:val="18"/>
-              </w:rPr>
-              <w:t>.</w:t>
+                <w:color w:val="000000" w:themeColor="text1"/>
+                <w:sz w:val="18"/>
+                <w:szCs w:val="18"/>
+              </w:rPr>
+              <w:t>E</w:t>
+            </w:r>
+            <w:r>
+              <w:rPr>
+                <w:rFonts w:cstheme="minorHAnsi"/>
+                <w:color w:val="000000" w:themeColor="text1"/>
+                <w:sz w:val="18"/>
+                <w:szCs w:val="18"/>
+              </w:rPr>
+              <w:t>stablecer</w:t>
+            </w:r>
+            <w:r>
+              <w:rPr>
+                <w:rFonts w:cstheme="minorHAnsi"/>
+                <w:sz w:val="18"/>
+                <w:szCs w:val="18"/>
+              </w:rPr>
+              <w:t xml:space="preserve"> una estrategia</w:t>
+            </w:r>
+            <w:r>
+              <w:rPr>
+                <w:rFonts w:cstheme="minorHAnsi"/>
+                <w:sz w:val="18"/>
+                <w:szCs w:val="18"/>
+              </w:rPr>
+              <w:t xml:space="preserve"> </w:t>
+            </w:r>
+            <w:r>
+              <w:rPr>
+                <w:rFonts w:cstheme="minorHAnsi"/>
+                <w:sz w:val="18"/>
+                <w:szCs w:val="18"/>
+              </w:rPr>
+              <w:t xml:space="preserve">para el control de velocidad del vehículo y por </w:t>
+            </w:r>
+            <w:r>
+              <w:rPr>
+                <w:rFonts w:cstheme="minorHAnsi"/>
+                <w:sz w:val="18"/>
+                <w:szCs w:val="18"/>
+              </w:rPr>
+              <w:t>cuánto</w:t>
+            </w:r>
+            <w:r>
+              <w:rPr>
+                <w:rFonts w:cstheme="minorHAnsi"/>
+                <w:sz w:val="18"/>
+                <w:szCs w:val="18"/>
+              </w:rPr>
+              <w:t xml:space="preserve"> tiempo se moverá una vez recibida la orden desde M1</w:t>
+            </w:r>
+            <w:r>
+              <w:rPr>
+                <w:rFonts w:cstheme="minorHAnsi"/>
+                <w:sz w:val="18"/>
+                <w:szCs w:val="18"/>
+              </w:rPr>
+              <w:t xml:space="preserve">. </w:t>
+            </w:r>
+            <w:r>
+              <w:rPr>
+                <w:rFonts w:cstheme="minorHAnsi"/>
+                <w:sz w:val="18"/>
+                <w:szCs w:val="18"/>
+              </w:rPr>
+              <w:t xml:space="preserve">Es importante tener en cuenta que el vehículo no puede moverse por tiempo indeterminado. </w:t>
+            </w:r>
+            <w:r>
+              <w:rPr>
+                <w:rFonts w:cstheme="minorHAnsi"/>
+                <w:sz w:val="18"/>
+                <w:szCs w:val="18"/>
+              </w:rPr>
+              <w:t>Además,</w:t>
+            </w:r>
+            <w:r>
+              <w:rPr>
+                <w:rFonts w:cstheme="minorHAnsi"/>
+                <w:sz w:val="18"/>
+                <w:szCs w:val="18"/>
+              </w:rPr>
+              <w:t xml:space="preserve"> debe estar</w:t>
+            </w:r>
+            <w:r>
+              <w:rPr>
+                <w:rFonts w:cstheme="minorHAnsi"/>
+                <w:sz w:val="18"/>
+                <w:szCs w:val="18"/>
+              </w:rPr>
+              <w:t xml:space="preserve"> sincronizado con los </w:t>
+            </w:r>
+            <w:proofErr w:type="spellStart"/>
+            <w:r>
+              <w:rPr>
+                <w:rFonts w:cstheme="minorHAnsi"/>
+                <w:sz w:val="18"/>
+                <w:szCs w:val="18"/>
+              </w:rPr>
+              <w:t>Trials</w:t>
+            </w:r>
+            <w:proofErr w:type="spellEnd"/>
+            <w:r>
+              <w:rPr>
+                <w:rFonts w:cstheme="minorHAnsi"/>
+                <w:sz w:val="18"/>
+                <w:szCs w:val="18"/>
+              </w:rPr>
+              <w:t xml:space="preserve"> de </w:t>
+            </w:r>
+            <w:r>
+              <w:rPr>
+                <w:rFonts w:cstheme="minorHAnsi"/>
+                <w:sz w:val="18"/>
+                <w:szCs w:val="18"/>
+              </w:rPr>
+              <w:t>M1</w:t>
+            </w:r>
+            <w:r>
+              <w:rPr>
+                <w:rFonts w:cstheme="minorHAnsi"/>
+                <w:sz w:val="18"/>
+                <w:szCs w:val="18"/>
+              </w:rPr>
+              <w:t xml:space="preserve"> (se recomienda empezar considerando que el vehículo se mueva un tiempo igual al tiempo en que los estímulos están apagados).</w:t>
+            </w:r>
+          </w:p>
+          <w:p>
+            <w:pPr>
+              <w:pStyle w:val="ListParagraph"/>
+              <w:numPr>
+                <w:ilvl w:val="0"/>
+                <w:numId w:val="9"/>
+              </w:numPr>
+              <w:ind w:left="709" w:hanging="219"/>
+              <w:cnfStyle w:val="000000000000" w:firstRow="0" w:lastRow="0" w:firstColumn="0" w:lastColumn="0" w:oddVBand="0" w:evenVBand="0" w:oddHBand="0" w:evenHBand="0" w:firstRowFirstColumn="0" w:firstRowLastColumn="0" w:lastRowFirstColumn="0" w:lastRowLastColumn="0"/>
+              <w:rPr>
+                <w:rFonts w:cstheme="minorHAnsi"/>
+                <w:sz w:val="18"/>
+                <w:szCs w:val="18"/>
+              </w:rPr>
+            </w:pPr>
+            <w:r>
+              <w:rPr>
+                <w:rFonts w:cstheme="minorHAnsi"/>
+                <w:sz w:val="18"/>
+                <w:szCs w:val="18"/>
+              </w:rPr>
+              <w:t xml:space="preserve">Implementar un método para controlar la dirección </w:t>
+            </w:r>
+            <w:r>
+              <w:rPr>
+                <w:rFonts w:cstheme="minorHAnsi"/>
+                <w:sz w:val="18"/>
+                <w:szCs w:val="18"/>
+              </w:rPr>
+              <w:t>de una rueda y testearlo.</w:t>
+            </w:r>
+          </w:p>
+          <w:p>
+            <w:pPr>
+              <w:pStyle w:val="ListParagraph"/>
+              <w:numPr>
+                <w:ilvl w:val="0"/>
+                <w:numId w:val="9"/>
+              </w:numPr>
+              <w:ind w:left="709" w:hanging="219"/>
+              <w:cnfStyle w:val="000000000000" w:firstRow="0" w:lastRow="0" w:firstColumn="0" w:lastColumn="0" w:oddVBand="0" w:evenVBand="0" w:oddHBand="0" w:evenHBand="0" w:firstRowFirstColumn="0" w:firstRowLastColumn="0" w:lastRowFirstColumn="0" w:lastRowLastColumn="0"/>
+              <w:rPr>
+                <w:rFonts w:cstheme="minorHAnsi"/>
+                <w:sz w:val="18"/>
+                <w:szCs w:val="18"/>
+              </w:rPr>
+            </w:pPr>
+            <w:r>
+              <w:rPr>
+                <w:rFonts w:cstheme="minorHAnsi"/>
+                <w:sz w:val="18"/>
+                <w:szCs w:val="18"/>
+              </w:rPr>
+              <w:t xml:space="preserve">Utilizando el método anterior mover las ruedas del robot simulando algún movimiento (atrás, adelante, derecha, izquierda). </w:t>
             </w:r>
           </w:p>
           <w:p>
@@ -979,8 +1279,198 @@
                 <w:sz w:val="18"/>
                 <w:szCs w:val="18"/>
               </w:rPr>
-              <w:t>Realizar pruebas de sensado de obstáculos con el vehículo sin movimiento.</w:t>
-            </w:r>
+              <w:lastRenderedPageBreak/>
+              <w:t xml:space="preserve">Establecer </w:t>
+            </w:r>
+            <w:r>
+              <w:rPr>
+                <w:rFonts w:cstheme="minorHAnsi"/>
+                <w:sz w:val="18"/>
+                <w:szCs w:val="18"/>
+              </w:rPr>
+              <w:t>una estrategia para el correcto sensado de obstáculos por parte del vehículo en base a la posición de los sensores de ultrasonido</w:t>
+            </w:r>
+            <w:r>
+              <w:rPr>
+                <w:rFonts w:cstheme="minorHAnsi"/>
+                <w:sz w:val="18"/>
+                <w:szCs w:val="18"/>
+              </w:rPr>
+              <w:t>.</w:t>
+            </w:r>
+          </w:p>
+          <w:p>
+            <w:pPr>
+              <w:pStyle w:val="ListParagraph"/>
+              <w:numPr>
+                <w:ilvl w:val="0"/>
+                <w:numId w:val="11"/>
+              </w:numPr>
+              <w:ind w:left="709" w:hanging="218"/>
+              <w:cnfStyle w:val="000000000000" w:firstRow="0" w:lastRow="0" w:firstColumn="0" w:lastColumn="0" w:oddVBand="0" w:evenVBand="0" w:oddHBand="0" w:evenHBand="0" w:firstRowFirstColumn="0" w:firstRowLastColumn="0" w:lastRowFirstColumn="0" w:lastRowLastColumn="0"/>
+              <w:rPr>
+                <w:rFonts w:cstheme="minorHAnsi"/>
+                <w:sz w:val="18"/>
+                <w:szCs w:val="18"/>
+              </w:rPr>
+            </w:pPr>
+            <w:r>
+              <w:rPr>
+                <w:rFonts w:cstheme="minorHAnsi"/>
+                <w:sz w:val="18"/>
+                <w:szCs w:val="18"/>
+              </w:rPr>
+              <w:t xml:space="preserve">Implementar un método que devuelva un </w:t>
+            </w:r>
+            <m:oMath>
+              <m:r>
+                <w:rPr>
+                  <w:rFonts w:ascii="Cambria Math" w:hAnsi="Cambria Math" w:cstheme="minorHAnsi"/>
+                  <w:sz w:val="18"/>
+                  <w:szCs w:val="18"/>
+                </w:rPr>
+                <m:t>1</m:t>
+              </m:r>
+            </m:oMath>
+            <w:r>
+              <w:rPr>
+                <w:rFonts w:cstheme="minorHAnsi"/>
+                <w:sz w:val="18"/>
+                <w:szCs w:val="18"/>
+              </w:rPr>
+              <w:t xml:space="preserve"> si se ha detectado un obstáculo a una distancia de </w:t>
+            </w:r>
+            <m:oMath>
+              <m:r>
+                <w:rPr>
+                  <w:rFonts w:ascii="Cambria Math" w:hAnsi="Cambria Math" w:cstheme="minorHAnsi"/>
+                  <w:sz w:val="18"/>
+                  <w:szCs w:val="18"/>
+                </w:rPr>
+                <m:t>10cm</m:t>
+              </m:r>
+            </m:oMath>
+            <w:r>
+              <w:rPr>
+                <w:rFonts w:cstheme="minorHAnsi"/>
+                <w:sz w:val="18"/>
+                <w:szCs w:val="18"/>
+              </w:rPr>
+              <w:t xml:space="preserve">, en caso contrario deberá devolver un </w:t>
+            </w:r>
+            <m:oMath>
+              <m:r>
+                <w:rPr>
+                  <w:rFonts w:ascii="Cambria Math" w:hAnsi="Cambria Math" w:cstheme="minorHAnsi"/>
+                  <w:sz w:val="18"/>
+                  <w:szCs w:val="18"/>
+                </w:rPr>
+                <m:t>0</m:t>
+              </m:r>
+            </m:oMath>
+            <w:r>
+              <w:rPr>
+                <w:rFonts w:cstheme="minorHAnsi"/>
+                <w:sz w:val="18"/>
+                <w:szCs w:val="18"/>
+              </w:rPr>
+              <w:t xml:space="preserve">. </w:t>
+            </w:r>
+            <w:r>
+              <w:rPr>
+                <w:rFonts w:cstheme="minorHAnsi"/>
+                <w:b/>
+                <w:sz w:val="18"/>
+                <w:szCs w:val="18"/>
+              </w:rPr>
+              <w:t>No</w:t>
+            </w:r>
+            <w:r>
+              <w:rPr>
+                <w:rFonts w:cstheme="minorHAnsi"/>
+                <w:sz w:val="18"/>
+                <w:szCs w:val="18"/>
+              </w:rPr>
+              <w:t xml:space="preserve"> se deben usar </w:t>
+            </w:r>
+            <w:proofErr w:type="spellStart"/>
+            <w:r>
+              <w:rPr>
+                <w:rFonts w:cstheme="minorHAnsi"/>
+                <w:sz w:val="18"/>
+                <w:szCs w:val="18"/>
+              </w:rPr>
+              <w:t>delays</w:t>
+            </w:r>
+            <w:proofErr w:type="spellEnd"/>
+            <w:r>
+              <w:rPr>
+                <w:rFonts w:cstheme="minorHAnsi"/>
+                <w:sz w:val="18"/>
+                <w:szCs w:val="18"/>
+              </w:rPr>
+              <w:t xml:space="preserve">. Deberán realizar el sensado dentro de la interrupción del </w:t>
+            </w:r>
+            <m:oMath>
+              <m:r>
+                <w:rPr>
+                  <w:rFonts w:ascii="Cambria Math" w:hAnsi="Cambria Math" w:cstheme="minorHAnsi"/>
+                  <w:sz w:val="18"/>
+                  <w:szCs w:val="18"/>
+                </w:rPr>
+                <m:t>timer0</m:t>
+              </m:r>
+            </m:oMath>
+            <w:r>
+              <w:rPr>
+                <w:rFonts w:cstheme="minorHAnsi"/>
+                <w:sz w:val="18"/>
+                <w:szCs w:val="18"/>
+              </w:rPr>
+              <w:t>.</w:t>
+            </w:r>
+          </w:p>
+          <w:p>
+            <w:pPr>
+              <w:pStyle w:val="ListParagraph"/>
+              <w:numPr>
+                <w:ilvl w:val="0"/>
+                <w:numId w:val="11"/>
+              </w:numPr>
+              <w:ind w:left="709" w:hanging="218"/>
+              <w:cnfStyle w:val="000000000000" w:firstRow="0" w:lastRow="0" w:firstColumn="0" w:lastColumn="0" w:oddVBand="0" w:evenVBand="0" w:oddHBand="0" w:evenHBand="0" w:firstRowFirstColumn="0" w:firstRowLastColumn="0" w:lastRowFirstColumn="0" w:lastRowLastColumn="0"/>
+              <w:rPr>
+                <w:rFonts w:cstheme="minorHAnsi"/>
+                <w:sz w:val="18"/>
+                <w:szCs w:val="18"/>
+              </w:rPr>
+            </w:pPr>
+            <w:r>
+              <w:rPr>
+                <w:rFonts w:cstheme="minorHAnsi"/>
+                <w:sz w:val="18"/>
+                <w:szCs w:val="18"/>
+              </w:rPr>
+              <w:t>Utilizando el método anterior r</w:t>
+            </w:r>
+            <w:r>
+              <w:rPr>
+                <w:rFonts w:cstheme="minorHAnsi"/>
+                <w:sz w:val="18"/>
+                <w:szCs w:val="18"/>
+              </w:rPr>
+              <w:t>ealizar pruebas de sensado de obstáculos con</w:t>
+            </w:r>
+            <w:r>
+              <w:rPr>
+                <w:rFonts w:cstheme="minorHAnsi"/>
+                <w:sz w:val="18"/>
+                <w:szCs w:val="18"/>
+              </w:rPr>
+              <w:t xml:space="preserve"> objetos ubicados a diferentes distancias.</w:t>
+            </w:r>
+            <w:bookmarkStart w:id="0" w:name="_GoBack"/>
+            <w:bookmarkEnd w:id="0"/>
           </w:p>
           <w:p>
             <w:pPr>
@@ -1003,29 +1493,37 @@
                 <w:sz w:val="18"/>
                 <w:szCs w:val="18"/>
               </w:rPr>
-              <w:t xml:space="preserve">Realizar pruebas de sensado de obstáculos con el vehículo </w:t>
-            </w:r>
-            <w:r>
-              <w:rPr>
-                <w:rFonts w:cstheme="minorHAnsi"/>
-                <w:sz w:val="18"/>
-                <w:szCs w:val="18"/>
-              </w:rPr>
-              <w:t>en</w:t>
-            </w:r>
-            <w:r>
-              <w:rPr>
-                <w:rFonts w:cstheme="minorHAnsi"/>
-                <w:sz w:val="18"/>
-                <w:szCs w:val="18"/>
-              </w:rPr>
-              <w:t xml:space="preserve"> movimiento.</w:t>
+              <w:t>Realizar pruebas de sensado de obstáculos con el vehículo en movimiento.</w:t>
+            </w:r>
+          </w:p>
+          <w:p>
+            <w:pPr>
+              <w:pStyle w:val="ListParagraph"/>
+              <w:numPr>
+                <w:ilvl w:val="0"/>
+                <w:numId w:val="8"/>
+              </w:numPr>
+              <w:ind w:left="142" w:hanging="142"/>
+              <w:cnfStyle w:val="000000000000" w:firstRow="0" w:lastRow="0" w:firstColumn="0" w:lastColumn="0" w:oddVBand="0" w:evenVBand="0" w:oddHBand="0" w:evenHBand="0" w:firstRowFirstColumn="0" w:firstRowLastColumn="0" w:lastRowFirstColumn="0" w:lastRowLastColumn="0"/>
+              <w:rPr>
+                <w:rFonts w:cstheme="minorHAnsi"/>
+                <w:sz w:val="18"/>
+                <w:szCs w:val="18"/>
+              </w:rPr>
+            </w:pPr>
+            <w:r>
+              <w:rPr>
+                <w:rFonts w:cstheme="minorHAnsi"/>
+                <w:sz w:val="18"/>
+                <w:szCs w:val="18"/>
+              </w:rPr>
+              <w:t>Pruebas adquisición de EEG</w:t>
             </w:r>
           </w:p>
         </w:tc>
         <w:tc>
           <w:tcPr>
-            <w:tcW w:w="1823" w:type="dxa"/>
+            <w:tcW w:w="1600" w:type="dxa"/>
             <w:vAlign w:val="center"/>
           </w:tcPr>
           <w:p>
@@ -1046,6 +1544,7 @@
                 <w:sz w:val="18"/>
                 <w:szCs w:val="18"/>
               </w:rPr>
+              <w:lastRenderedPageBreak/>
               <w:t>BALDEZZARI LUCAS</w:t>
             </w:r>
           </w:p>
@@ -1078,7 +1577,7 @@
         </w:tc>
         <w:tc>
           <w:tcPr>
-            <w:tcW w:w="5979" w:type="dxa"/>
+            <w:tcW w:w="6202" w:type="dxa"/>
           </w:tcPr>
           <w:p>
             <w:pPr>
@@ -1102,7 +1601,7 @@
         </w:tc>
         <w:tc>
           <w:tcPr>
-            <w:tcW w:w="1823" w:type="dxa"/>
+            <w:tcW w:w="1600" w:type="dxa"/>
             <w:vAlign w:val="center"/>
           </w:tcPr>
           <w:p>
@@ -1145,7 +1644,7 @@
         </w:tc>
         <w:tc>
           <w:tcPr>
-            <w:tcW w:w="5979" w:type="dxa"/>
+            <w:tcW w:w="6202" w:type="dxa"/>
           </w:tcPr>
           <w:p>
             <w:pPr>
@@ -1200,7 +1699,7 @@
         </w:tc>
         <w:tc>
           <w:tcPr>
-            <w:tcW w:w="1823" w:type="dxa"/>
+            <w:tcW w:w="1600" w:type="dxa"/>
             <w:vAlign w:val="center"/>
           </w:tcPr>
           <w:p>
@@ -1261,6 +1760,7 @@
         <w:rPr>
           <w:rFonts w:cstheme="minorHAnsi"/>
           <w:noProof/>
+          <w:lang w:val="en-US"/>
         </w:rPr>
         <w:drawing>
           <wp:anchor distT="0" distB="0" distL="114300" distR="114300" simplePos="0" relativeHeight="251658240" behindDoc="0" locked="0" layoutInCell="1" allowOverlap="1" wp14:anchorId="0467F6E6" wp14:editId="1014A447">
@@ -1362,6 +1862,7 @@
           <w:rFonts w:asciiTheme="minorHAnsi" w:hAnsiTheme="minorHAnsi" w:cstheme="minorHAnsi"/>
         </w:rPr>
       </w:pPr>
+      <w:proofErr w:type="spellStart"/>
       <w:r>
         <w:rPr>
           <w:rFonts w:asciiTheme="minorHAnsi" w:hAnsiTheme="minorHAnsi" w:cstheme="minorHAnsi"/>
@@ -1374,17 +1875,26 @@
         </w:rPr>
         <w:t>Sc</w:t>
       </w:r>
+      <w:proofErr w:type="spellEnd"/>
       <w:r>
         <w:rPr>
           <w:rFonts w:asciiTheme="minorHAnsi" w:hAnsiTheme="minorHAnsi" w:cstheme="minorHAnsi"/>
         </w:rPr>
         <w:t xml:space="preserve">. </w:t>
       </w:r>
+      <w:proofErr w:type="spellStart"/>
       <w:r>
         <w:rPr>
           <w:rFonts w:asciiTheme="minorHAnsi" w:hAnsiTheme="minorHAnsi" w:cstheme="minorHAnsi"/>
         </w:rPr>
-        <w:t>Bioing.</w:t>
+        <w:t>Bioing</w:t>
+      </w:r>
+      <w:proofErr w:type="spellEnd"/>
+      <w:r>
+        <w:rPr>
+          <w:rFonts w:asciiTheme="minorHAnsi" w:hAnsiTheme="minorHAnsi" w:cstheme="minorHAnsi"/>
+        </w:rPr>
+        <w:t>.</w:t>
       </w:r>
       <w:r>
         <w:rPr>
@@ -1475,7 +1985,7 @@
 </file>
 
 <file path=word/endnotes.xml><?xml version="1.0" encoding="utf-8"?>
-<w:endnotes xmlns:wpc="http://schemas.microsoft.com/office/word/2010/wordprocessingCanvas" xmlns:cx="http://schemas.microsoft.com/office/drawing/2014/chartex" xmlns:cx1="http://schemas.microsoft.com/office/drawing/2015/9/8/chartex" xmlns:cx2="http://schemas.microsoft.com/office/drawing/2015/10/21/chartex" xmlns:cx3="http://schemas.microsoft.com/office/drawing/2016/5/9/chartex" xmlns:cx4="http://schemas.microsoft.com/office/drawing/2016/5/10/chartex" xmlns:cx5="http://schemas.microsoft.com/office/drawing/2016/5/11/chartex" xmlns:cx6="http://schemas.microsoft.com/office/drawing/2016/5/12/chartex" xmlns:cx7="http://schemas.microsoft.com/office/drawing/2016/5/13/chartex" xmlns:cx8="http://schemas.microsoft.com/office/drawing/2016/5/14/chartex" xmlns:mc="http://schemas.openxmlformats.org/markup-compatibility/2006" xmlns:aink="http://schemas.microsoft.com/office/drawing/2016/ink" xmlns:am3d="http://schemas.microsoft.com/office/drawing/2017/model3d" xmlns:o="urn:schemas-microsoft-com:office:office" xmlns:r="http://schemas.openxmlformats.org/officeDocument/2006/relationships" xmlns:m="http://schemas.openxmlformats.org/officeDocument/2006/math" xmlns:v="urn:schemas-microsoft-com:vml" xmlns:wp14="http://schemas.microsoft.com/office/word/2010/wordprocessingDrawing" xmlns:wp="http://schemas.openxmlformats.org/drawingml/2006/wordprocessingDrawing" xmlns:w10="urn:schemas-microsoft-com:office:word" xmlns:w="http://schemas.openxmlformats.org/wordprocessingml/2006/main" xmlns:w14="http://schemas.microsoft.com/office/word/2010/wordml" xmlns:w15="http://schemas.microsoft.com/office/word/2012/wordml" xmlns:w16cex="http://schemas.microsoft.com/office/word/2018/wordml/cex" xmlns:w16cid="http://schemas.microsoft.com/office/word/2016/wordml/cid" xmlns:w16="http://schemas.microsoft.com/office/word/2018/wordml" xmlns:w16sdtdh="http://schemas.microsoft.com/office/word/2020/wordml/sdtdatahash" xmlns:w16se="http://schemas.microsoft.com/office/word/2015/wordml/symex" xmlns:wpg="http://schemas.microsoft.com/office/word/2010/wordprocessingGroup" xmlns:wpi="http://schemas.microsoft.com/office/word/2010/wordprocessingInk" xmlns:wne="http://schemas.microsoft.com/office/word/2006/wordml" xmlns:wps="http://schemas.microsoft.com/office/word/2010/wordprocessingShape" mc:Ignorable="w14 w15 w16se w16cid w16 w16cex w16sdtdh wp14">
+<w:endnotes xmlns:wpc="http://schemas.microsoft.com/office/word/2010/wordprocessingCanvas" xmlns:cx="http://schemas.microsoft.com/office/drawing/2014/chartex" xmlns:cx1="http://schemas.microsoft.com/office/drawing/2015/9/8/chartex" xmlns:mc="http://schemas.openxmlformats.org/markup-compatibility/2006" xmlns:o="urn:schemas-microsoft-com:office:office" xmlns:r="http://schemas.openxmlformats.org/officeDocument/2006/relationships" xmlns:m="http://schemas.openxmlformats.org/officeDocument/2006/math" xmlns:v="urn:schemas-microsoft-com:vml" xmlns:wp14="http://schemas.microsoft.com/office/word/2010/wordprocessingDrawing" xmlns:wp="http://schemas.openxmlformats.org/drawingml/2006/wordprocessingDrawing" xmlns:w10="urn:schemas-microsoft-com:office:word" xmlns:w="http://schemas.openxmlformats.org/wordprocessingml/2006/main" xmlns:w14="http://schemas.microsoft.com/office/word/2010/wordml" xmlns:w15="http://schemas.microsoft.com/office/word/2012/wordml" xmlns:w16se="http://schemas.microsoft.com/office/word/2015/wordml/symex" xmlns:wpg="http://schemas.microsoft.com/office/word/2010/wordprocessingGroup" xmlns:wpi="http://schemas.microsoft.com/office/word/2010/wordprocessingInk" xmlns:wne="http://schemas.microsoft.com/office/word/2006/wordml" xmlns:wps="http://schemas.microsoft.com/office/word/2010/wordprocessingShape" mc:Ignorable="w14 w15 w16se wp14">
   <w:endnote w:type="separator" w:id="-1">
     <w:p>
       <w:pPr>
@@ -1500,7 +2010,7 @@
 </file>
 
 <file path=word/footer1.xml><?xml version="1.0" encoding="utf-8"?>
-<w:ftr xmlns:wpc="http://schemas.microsoft.com/office/word/2010/wordprocessingCanvas" xmlns:cx="http://schemas.microsoft.com/office/drawing/2014/chartex" xmlns:cx1="http://schemas.microsoft.com/office/drawing/2015/9/8/chartex" xmlns:cx2="http://schemas.microsoft.com/office/drawing/2015/10/21/chartex" xmlns:cx3="http://schemas.microsoft.com/office/drawing/2016/5/9/chartex" xmlns:cx4="http://schemas.microsoft.com/office/drawing/2016/5/10/chartex" xmlns:cx5="http://schemas.microsoft.com/office/drawing/2016/5/11/chartex" xmlns:cx6="http://schemas.microsoft.com/office/drawing/2016/5/12/chartex" xmlns:cx7="http://schemas.microsoft.com/office/drawing/2016/5/13/chartex" xmlns:cx8="http://schemas.microsoft.com/office/drawing/2016/5/14/chartex" xmlns:mc="http://schemas.openxmlformats.org/markup-compatibility/2006" xmlns:aink="http://schemas.microsoft.com/office/drawing/2016/ink" xmlns:am3d="http://schemas.microsoft.com/office/drawing/2017/model3d" xmlns:o="urn:schemas-microsoft-com:office:office" xmlns:r="http://schemas.openxmlformats.org/officeDocument/2006/relationships" xmlns:m="http://schemas.openxmlformats.org/officeDocument/2006/math" xmlns:v="urn:schemas-microsoft-com:vml" xmlns:wp14="http://schemas.microsoft.com/office/word/2010/wordprocessingDrawing" xmlns:wp="http://schemas.openxmlformats.org/drawingml/2006/wordprocessingDrawing" xmlns:w10="urn:schemas-microsoft-com:office:word" xmlns:w="http://schemas.openxmlformats.org/wordprocessingml/2006/main" xmlns:w14="http://schemas.microsoft.com/office/word/2010/wordml" xmlns:w15="http://schemas.microsoft.com/office/word/2012/wordml" xmlns:w16cex="http://schemas.microsoft.com/office/word/2018/wordml/cex" xmlns:w16cid="http://schemas.microsoft.com/office/word/2016/wordml/cid" xmlns:w16="http://schemas.microsoft.com/office/word/2018/wordml" xmlns:w16sdtdh="http://schemas.microsoft.com/office/word/2020/wordml/sdtdatahash" xmlns:w16se="http://schemas.microsoft.com/office/word/2015/wordml/symex" xmlns:wpg="http://schemas.microsoft.com/office/word/2010/wordprocessingGroup" xmlns:wpi="http://schemas.microsoft.com/office/word/2010/wordprocessingInk" xmlns:wne="http://schemas.microsoft.com/office/word/2006/wordml" xmlns:wps="http://schemas.microsoft.com/office/word/2010/wordprocessingShape" mc:Ignorable="w14 w15 w16se w16cid w16 w16cex w16sdtdh wp14">
+<w:ftr xmlns:wpc="http://schemas.microsoft.com/office/word/2010/wordprocessingCanvas" xmlns:cx="http://schemas.microsoft.com/office/drawing/2014/chartex" xmlns:cx1="http://schemas.microsoft.com/office/drawing/2015/9/8/chartex" xmlns:mc="http://schemas.openxmlformats.org/markup-compatibility/2006" xmlns:o="urn:schemas-microsoft-com:office:office" xmlns:r="http://schemas.openxmlformats.org/officeDocument/2006/relationships" xmlns:m="http://schemas.openxmlformats.org/officeDocument/2006/math" xmlns:v="urn:schemas-microsoft-com:vml" xmlns:wp14="http://schemas.microsoft.com/office/word/2010/wordprocessingDrawing" xmlns:wp="http://schemas.openxmlformats.org/drawingml/2006/wordprocessingDrawing" xmlns:w10="urn:schemas-microsoft-com:office:word" xmlns:w="http://schemas.openxmlformats.org/wordprocessingml/2006/main" xmlns:w14="http://schemas.microsoft.com/office/word/2010/wordml" xmlns:w15="http://schemas.microsoft.com/office/word/2012/wordml" xmlns:w16se="http://schemas.microsoft.com/office/word/2015/wordml/symex" xmlns:wpg="http://schemas.microsoft.com/office/word/2010/wordprocessingGroup" xmlns:wpi="http://schemas.microsoft.com/office/word/2010/wordprocessingInk" xmlns:wne="http://schemas.microsoft.com/office/word/2006/wordml" xmlns:wps="http://schemas.microsoft.com/office/word/2010/wordprocessingShape" mc:Ignorable="w14 w15 w16se wp14">
   <w:tbl>
     <w:tblPr>
       <w:tblStyle w:val="TableGrid"/>
@@ -1652,7 +2162,7 @@
               <w:sz w:val="18"/>
               <w:szCs w:val="18"/>
             </w:rPr>
-            <w:t>1</w:t>
+            <w:t>2</w:t>
           </w:r>
           <w:r>
             <w:rPr>
@@ -1726,7 +2236,7 @@
 </file>
 
 <file path=word/footnotes.xml><?xml version="1.0" encoding="utf-8"?>
-<w:footnotes xmlns:wpc="http://schemas.microsoft.com/office/word/2010/wordprocessingCanvas" xmlns:cx="http://schemas.microsoft.com/office/drawing/2014/chartex" xmlns:cx1="http://schemas.microsoft.com/office/drawing/2015/9/8/chartex" xmlns:cx2="http://schemas.microsoft.com/office/drawing/2015/10/21/chartex" xmlns:cx3="http://schemas.microsoft.com/office/drawing/2016/5/9/chartex" xmlns:cx4="http://schemas.microsoft.com/office/drawing/2016/5/10/chartex" xmlns:cx5="http://schemas.microsoft.com/office/drawing/2016/5/11/chartex" xmlns:cx6="http://schemas.microsoft.com/office/drawing/2016/5/12/chartex" xmlns:cx7="http://schemas.microsoft.com/office/drawing/2016/5/13/chartex" xmlns:cx8="http://schemas.microsoft.com/office/drawing/2016/5/14/chartex" xmlns:mc="http://schemas.openxmlformats.org/markup-compatibility/2006" xmlns:aink="http://schemas.microsoft.com/office/drawing/2016/ink" xmlns:am3d="http://schemas.microsoft.com/office/drawing/2017/model3d" xmlns:o="urn:schemas-microsoft-com:office:office" xmlns:r="http://schemas.openxmlformats.org/officeDocument/2006/relationships" xmlns:m="http://schemas.openxmlformats.org/officeDocument/2006/math" xmlns:v="urn:schemas-microsoft-com:vml" xmlns:wp14="http://schemas.microsoft.com/office/word/2010/wordprocessingDrawing" xmlns:wp="http://schemas.openxmlformats.org/drawingml/2006/wordprocessingDrawing" xmlns:w10="urn:schemas-microsoft-com:office:word" xmlns:w="http://schemas.openxmlformats.org/wordprocessingml/2006/main" xmlns:w14="http://schemas.microsoft.com/office/word/2010/wordml" xmlns:w15="http://schemas.microsoft.com/office/word/2012/wordml" xmlns:w16cex="http://schemas.microsoft.com/office/word/2018/wordml/cex" xmlns:w16cid="http://schemas.microsoft.com/office/word/2016/wordml/cid" xmlns:w16="http://schemas.microsoft.com/office/word/2018/wordml" xmlns:w16sdtdh="http://schemas.microsoft.com/office/word/2020/wordml/sdtdatahash" xmlns:w16se="http://schemas.microsoft.com/office/word/2015/wordml/symex" xmlns:wpg="http://schemas.microsoft.com/office/word/2010/wordprocessingGroup" xmlns:wpi="http://schemas.microsoft.com/office/word/2010/wordprocessingInk" xmlns:wne="http://schemas.microsoft.com/office/word/2006/wordml" xmlns:wps="http://schemas.microsoft.com/office/word/2010/wordprocessingShape" mc:Ignorable="w14 w15 w16se w16cid w16 w16cex w16sdtdh wp14">
+<w:footnotes xmlns:wpc="http://schemas.microsoft.com/office/word/2010/wordprocessingCanvas" xmlns:cx="http://schemas.microsoft.com/office/drawing/2014/chartex" xmlns:cx1="http://schemas.microsoft.com/office/drawing/2015/9/8/chartex" xmlns:mc="http://schemas.openxmlformats.org/markup-compatibility/2006" xmlns:o="urn:schemas-microsoft-com:office:office" xmlns:r="http://schemas.openxmlformats.org/officeDocument/2006/relationships" xmlns:m="http://schemas.openxmlformats.org/officeDocument/2006/math" xmlns:v="urn:schemas-microsoft-com:vml" xmlns:wp14="http://schemas.microsoft.com/office/word/2010/wordprocessingDrawing" xmlns:wp="http://schemas.openxmlformats.org/drawingml/2006/wordprocessingDrawing" xmlns:w10="urn:schemas-microsoft-com:office:word" xmlns:w="http://schemas.openxmlformats.org/wordprocessingml/2006/main" xmlns:w14="http://schemas.microsoft.com/office/word/2010/wordml" xmlns:w15="http://schemas.microsoft.com/office/word/2012/wordml" xmlns:w16se="http://schemas.microsoft.com/office/word/2015/wordml/symex" xmlns:wpg="http://schemas.microsoft.com/office/word/2010/wordprocessingGroup" xmlns:wpi="http://schemas.microsoft.com/office/word/2010/wordprocessingInk" xmlns:wne="http://schemas.microsoft.com/office/word/2006/wordml" xmlns:wps="http://schemas.microsoft.com/office/word/2010/wordprocessingShape" mc:Ignorable="w14 w15 w16se wp14">
   <w:footnote w:type="separator" w:id="-1">
     <w:p>
       <w:pPr>
@@ -1751,7 +2261,7 @@
 </file>
 
 <file path=word/header1.xml><?xml version="1.0" encoding="utf-8"?>
-<w:hdr xmlns:wpc="http://schemas.microsoft.com/office/word/2010/wordprocessingCanvas" xmlns:cx="http://schemas.microsoft.com/office/drawing/2014/chartex" xmlns:cx1="http://schemas.microsoft.com/office/drawing/2015/9/8/chartex" xmlns:cx2="http://schemas.microsoft.com/office/drawing/2015/10/21/chartex" xmlns:cx3="http://schemas.microsoft.com/office/drawing/2016/5/9/chartex" xmlns:cx4="http://schemas.microsoft.com/office/drawing/2016/5/10/chartex" xmlns:cx5="http://schemas.microsoft.com/office/drawing/2016/5/11/chartex" xmlns:cx6="http://schemas.microsoft.com/office/drawing/2016/5/12/chartex" xmlns:cx7="http://schemas.microsoft.com/office/drawing/2016/5/13/chartex" xmlns:cx8="http://schemas.microsoft.com/office/drawing/2016/5/14/chartex" xmlns:mc="http://schemas.openxmlformats.org/markup-compatibility/2006" xmlns:aink="http://schemas.microsoft.com/office/drawing/2016/ink" xmlns:am3d="http://schemas.microsoft.com/office/drawing/2017/model3d" xmlns:o="urn:schemas-microsoft-com:office:office" xmlns:r="http://schemas.openxmlformats.org/officeDocument/2006/relationships" xmlns:m="http://schemas.openxmlformats.org/officeDocument/2006/math" xmlns:v="urn:schemas-microsoft-com:vml" xmlns:wp14="http://schemas.microsoft.com/office/word/2010/wordprocessingDrawing" xmlns:wp="http://schemas.openxmlformats.org/drawingml/2006/wordprocessingDrawing" xmlns:w10="urn:schemas-microsoft-com:office:word" xmlns:w="http://schemas.openxmlformats.org/wordprocessingml/2006/main" xmlns:w14="http://schemas.microsoft.com/office/word/2010/wordml" xmlns:w15="http://schemas.microsoft.com/office/word/2012/wordml" xmlns:w16cex="http://schemas.microsoft.com/office/word/2018/wordml/cex" xmlns:w16cid="http://schemas.microsoft.com/office/word/2016/wordml/cid" xmlns:w16="http://schemas.microsoft.com/office/word/2018/wordml" xmlns:w16sdtdh="http://schemas.microsoft.com/office/word/2020/wordml/sdtdatahash" xmlns:w16se="http://schemas.microsoft.com/office/word/2015/wordml/symex" xmlns:wpg="http://schemas.microsoft.com/office/word/2010/wordprocessingGroup" xmlns:wpi="http://schemas.microsoft.com/office/word/2010/wordprocessingInk" xmlns:wne="http://schemas.microsoft.com/office/word/2006/wordml" xmlns:wps="http://schemas.microsoft.com/office/word/2010/wordprocessingShape" mc:Ignorable="w14 w15 w16se w16cid w16 w16cex w16sdtdh wp14">
+<w:hdr xmlns:wpc="http://schemas.microsoft.com/office/word/2010/wordprocessingCanvas" xmlns:cx="http://schemas.microsoft.com/office/drawing/2014/chartex" xmlns:cx1="http://schemas.microsoft.com/office/drawing/2015/9/8/chartex" xmlns:mc="http://schemas.openxmlformats.org/markup-compatibility/2006" xmlns:o="urn:schemas-microsoft-com:office:office" xmlns:r="http://schemas.openxmlformats.org/officeDocument/2006/relationships" xmlns:m="http://schemas.openxmlformats.org/officeDocument/2006/math" xmlns:v="urn:schemas-microsoft-com:vml" xmlns:wp14="http://schemas.microsoft.com/office/word/2010/wordprocessingDrawing" xmlns:wp="http://schemas.openxmlformats.org/drawingml/2006/wordprocessingDrawing" xmlns:w10="urn:schemas-microsoft-com:office:word" xmlns:w="http://schemas.openxmlformats.org/wordprocessingml/2006/main" xmlns:w14="http://schemas.microsoft.com/office/word/2010/wordml" xmlns:w15="http://schemas.microsoft.com/office/word/2012/wordml" xmlns:w16se="http://schemas.microsoft.com/office/word/2015/wordml/symex" xmlns:wpg="http://schemas.microsoft.com/office/word/2010/wordprocessingGroup" xmlns:wpi="http://schemas.microsoft.com/office/word/2010/wordprocessingInk" xmlns:wne="http://schemas.microsoft.com/office/word/2006/wordml" xmlns:wps="http://schemas.microsoft.com/office/word/2010/wordprocessingShape" mc:Ignorable="w14 w15 w16se wp14">
   <w:tbl>
     <w:tblPr>
       <w:tblStyle w:val="TableGrid"/>
@@ -1785,7 +2295,7 @@
           <w:r>
             <w:rPr>
               <w:noProof/>
-              <w:lang w:eastAsia="es-MX"/>
+              <w:lang w:val="en-US"/>
             </w:rPr>
             <w:drawing>
               <wp:inline distT="0" distB="0" distL="0" distR="0" wp14:anchorId="4A3910DD" wp14:editId="4B4F3771">
@@ -1886,7 +2396,7 @@
 </file>
 
 <file path=word/numbering.xml><?xml version="1.0" encoding="utf-8"?>
-<w:numbering xmlns:wpc="http://schemas.microsoft.com/office/word/2010/wordprocessingCanvas" xmlns:cx="http://schemas.microsoft.com/office/drawing/2014/chartex" xmlns:cx1="http://schemas.microsoft.com/office/drawing/2015/9/8/chartex" xmlns:cx2="http://schemas.microsoft.com/office/drawing/2015/10/21/chartex" xmlns:cx3="http://schemas.microsoft.com/office/drawing/2016/5/9/chartex" xmlns:cx4="http://schemas.microsoft.com/office/drawing/2016/5/10/chartex" xmlns:cx5="http://schemas.microsoft.com/office/drawing/2016/5/11/chartex" xmlns:cx6="http://schemas.microsoft.com/office/drawing/2016/5/12/chartex" xmlns:cx7="http://schemas.microsoft.com/office/drawing/2016/5/13/chartex" xmlns:cx8="http://schemas.microsoft.com/office/drawing/2016/5/14/chartex" xmlns:mc="http://schemas.openxmlformats.org/markup-compatibility/2006" xmlns:aink="http://schemas.microsoft.com/office/drawing/2016/ink" xmlns:am3d="http://schemas.microsoft.com/office/drawing/2017/model3d" xmlns:o="urn:schemas-microsoft-com:office:office" xmlns:r="http://schemas.openxmlformats.org/officeDocument/2006/relationships" xmlns:m="http://schemas.openxmlformats.org/officeDocument/2006/math" xmlns:v="urn:schemas-microsoft-com:vml" xmlns:wp14="http://schemas.microsoft.com/office/word/2010/wordprocessingDrawing" xmlns:wp="http://schemas.openxmlformats.org/drawingml/2006/wordprocessingDrawing" xmlns:w10="urn:schemas-microsoft-com:office:word" xmlns:w="http://schemas.openxmlformats.org/wordprocessingml/2006/main" xmlns:w14="http://schemas.microsoft.com/office/word/2010/wordml" xmlns:w15="http://schemas.microsoft.com/office/word/2012/wordml" xmlns:w16cex="http://schemas.microsoft.com/office/word/2018/wordml/cex" xmlns:w16cid="http://schemas.microsoft.com/office/word/2016/wordml/cid" xmlns:w16="http://schemas.microsoft.com/office/word/2018/wordml" xmlns:w16sdtdh="http://schemas.microsoft.com/office/word/2020/wordml/sdtdatahash" xmlns:w16se="http://schemas.microsoft.com/office/word/2015/wordml/symex" xmlns:wpg="http://schemas.microsoft.com/office/word/2010/wordprocessingGroup" xmlns:wpi="http://schemas.microsoft.com/office/word/2010/wordprocessingInk" xmlns:wne="http://schemas.microsoft.com/office/word/2006/wordml" xmlns:wps="http://schemas.microsoft.com/office/word/2010/wordprocessingShape" mc:Ignorable="w14 w15 w16se w16cid w16 w16cex w16sdtdh wp14">
+<w:numbering xmlns:wpc="http://schemas.microsoft.com/office/word/2010/wordprocessingCanvas" xmlns:cx="http://schemas.microsoft.com/office/drawing/2014/chartex" xmlns:cx1="http://schemas.microsoft.com/office/drawing/2015/9/8/chartex" xmlns:mc="http://schemas.openxmlformats.org/markup-compatibility/2006" xmlns:o="urn:schemas-microsoft-com:office:office" xmlns:r="http://schemas.openxmlformats.org/officeDocument/2006/relationships" xmlns:m="http://schemas.openxmlformats.org/officeDocument/2006/math" xmlns:v="urn:schemas-microsoft-com:vml" xmlns:wp14="http://schemas.microsoft.com/office/word/2010/wordprocessingDrawing" xmlns:wp="http://schemas.openxmlformats.org/drawingml/2006/wordprocessingDrawing" xmlns:w10="urn:schemas-microsoft-com:office:word" xmlns:w="http://schemas.openxmlformats.org/wordprocessingml/2006/main" xmlns:w14="http://schemas.microsoft.com/office/word/2010/wordml" xmlns:w15="http://schemas.microsoft.com/office/word/2012/wordml" xmlns:w16se="http://schemas.microsoft.com/office/word/2015/wordml/symex" xmlns:wpg="http://schemas.microsoft.com/office/word/2010/wordprocessingGroup" xmlns:wpi="http://schemas.microsoft.com/office/word/2010/wordprocessingInk" xmlns:wne="http://schemas.microsoft.com/office/word/2006/wordml" xmlns:wps="http://schemas.microsoft.com/office/word/2010/wordprocessingShape" mc:Ignorable="w14 w15 w16se wp14">
   <w:abstractNum w:abstractNumId="0" w15:restartNumberingAfterBreak="0">
     <w:nsid w:val="10997EA6"/>
     <w:multiLevelType w:val="hybridMultilevel"/>
@@ -2001,6 +2511,119 @@
     </w:lvl>
   </w:abstractNum>
   <w:abstractNum w:abstractNumId="1" w15:restartNumberingAfterBreak="0">
+    <w:nsid w:val="19E23941"/>
+    <w:multiLevelType w:val="hybridMultilevel"/>
+    <w:tmpl w:val="488A3960"/>
+    <w:lvl w:ilvl="0" w:tplc="04090001">
+      <w:start w:val="1"/>
+      <w:numFmt w:val="bullet"/>
+      <w:lvlText w:val=""/>
+      <w:lvlJc w:val="left"/>
+      <w:pPr>
+        <w:ind w:left="720" w:hanging="360"/>
+      </w:pPr>
+      <w:rPr>
+        <w:rFonts w:ascii="Symbol" w:hAnsi="Symbol" w:hint="default"/>
+      </w:rPr>
+    </w:lvl>
+    <w:lvl w:ilvl="1" w:tplc="04090003" w:tentative="1">
+      <w:start w:val="1"/>
+      <w:numFmt w:val="bullet"/>
+      <w:lvlText w:val="o"/>
+      <w:lvlJc w:val="left"/>
+      <w:pPr>
+        <w:ind w:left="1440" w:hanging="360"/>
+      </w:pPr>
+      <w:rPr>
+        <w:rFonts w:ascii="Courier New" w:hAnsi="Courier New" w:cs="Courier New" w:hint="default"/>
+      </w:rPr>
+    </w:lvl>
+    <w:lvl w:ilvl="2" w:tplc="04090005" w:tentative="1">
+      <w:start w:val="1"/>
+      <w:numFmt w:val="bullet"/>
+      <w:lvlText w:val=""/>
+      <w:lvlJc w:val="left"/>
+      <w:pPr>
+        <w:ind w:left="2160" w:hanging="360"/>
+      </w:pPr>
+      <w:rPr>
+        <w:rFonts w:ascii="Wingdings" w:hAnsi="Wingdings" w:hint="default"/>
+      </w:rPr>
+    </w:lvl>
+    <w:lvl w:ilvl="3" w:tplc="04090001" w:tentative="1">
+      <w:start w:val="1"/>
+      <w:numFmt w:val="bullet"/>
+      <w:lvlText w:val=""/>
+      <w:lvlJc w:val="left"/>
+      <w:pPr>
+        <w:ind w:left="2880" w:hanging="360"/>
+      </w:pPr>
+      <w:rPr>
+        <w:rFonts w:ascii="Symbol" w:hAnsi="Symbol" w:hint="default"/>
+      </w:rPr>
+    </w:lvl>
+    <w:lvl w:ilvl="4" w:tplc="04090003" w:tentative="1">
+      <w:start w:val="1"/>
+      <w:numFmt w:val="bullet"/>
+      <w:lvlText w:val="o"/>
+      <w:lvlJc w:val="left"/>
+      <w:pPr>
+        <w:ind w:left="3600" w:hanging="360"/>
+      </w:pPr>
+      <w:rPr>
+        <w:rFonts w:ascii="Courier New" w:hAnsi="Courier New" w:cs="Courier New" w:hint="default"/>
+      </w:rPr>
+    </w:lvl>
+    <w:lvl w:ilvl="5" w:tplc="04090005" w:tentative="1">
+      <w:start w:val="1"/>
+      <w:numFmt w:val="bullet"/>
+      <w:lvlText w:val=""/>
+      <w:lvlJc w:val="left"/>
+      <w:pPr>
+        <w:ind w:left="4320" w:hanging="360"/>
+      </w:pPr>
+      <w:rPr>
+        <w:rFonts w:ascii="Wingdings" w:hAnsi="Wingdings" w:hint="default"/>
+      </w:rPr>
+    </w:lvl>
+    <w:lvl w:ilvl="6" w:tplc="04090001" w:tentative="1">
+      <w:start w:val="1"/>
+      <w:numFmt w:val="bullet"/>
+      <w:lvlText w:val=""/>
+      <w:lvlJc w:val="left"/>
+      <w:pPr>
+        <w:ind w:left="5040" w:hanging="360"/>
+      </w:pPr>
+      <w:rPr>
+        <w:rFonts w:ascii="Symbol" w:hAnsi="Symbol" w:hint="default"/>
+      </w:rPr>
+    </w:lvl>
+    <w:lvl w:ilvl="7" w:tplc="04090003" w:tentative="1">
+      <w:start w:val="1"/>
+      <w:numFmt w:val="bullet"/>
+      <w:lvlText w:val="o"/>
+      <w:lvlJc w:val="left"/>
+      <w:pPr>
+        <w:ind w:left="5760" w:hanging="360"/>
+      </w:pPr>
+      <w:rPr>
+        <w:rFonts w:ascii="Courier New" w:hAnsi="Courier New" w:cs="Courier New" w:hint="default"/>
+      </w:rPr>
+    </w:lvl>
+    <w:lvl w:ilvl="8" w:tplc="04090005" w:tentative="1">
+      <w:start w:val="1"/>
+      <w:numFmt w:val="bullet"/>
+      <w:lvlText w:val=""/>
+      <w:lvlJc w:val="left"/>
+      <w:pPr>
+        <w:ind w:left="6480" w:hanging="360"/>
+      </w:pPr>
+      <w:rPr>
+        <w:rFonts w:ascii="Wingdings" w:hAnsi="Wingdings" w:hint="default"/>
+      </w:rPr>
+    </w:lvl>
+  </w:abstractNum>
+  <w:abstractNum w:abstractNumId="2" w15:restartNumberingAfterBreak="0">
     <w:nsid w:val="1FC1556F"/>
     <w:multiLevelType w:val="hybridMultilevel"/>
     <w:tmpl w:val="9BC095F8"/>
@@ -2086,7 +2709,96 @@
       </w:pPr>
     </w:lvl>
   </w:abstractNum>
-  <w:abstractNum w:abstractNumId="2" w15:restartNumberingAfterBreak="0">
+  <w:abstractNum w:abstractNumId="3" w15:restartNumberingAfterBreak="0">
+    <w:nsid w:val="4550576A"/>
+    <w:multiLevelType w:val="hybridMultilevel"/>
+    <w:tmpl w:val="A0FC6646"/>
+    <w:lvl w:ilvl="0" w:tplc="5CEE9990">
+      <w:start w:val="1"/>
+      <w:numFmt w:val="lowerRoman"/>
+      <w:lvlText w:val="%1."/>
+      <w:lvlJc w:val="left"/>
+      <w:pPr>
+        <w:ind w:left="720" w:hanging="360"/>
+      </w:pPr>
+      <w:rPr>
+        <w:rFonts w:hint="default"/>
+      </w:rPr>
+    </w:lvl>
+    <w:lvl w:ilvl="1" w:tplc="04090019" w:tentative="1">
+      <w:start w:val="1"/>
+      <w:numFmt w:val="lowerLetter"/>
+      <w:lvlText w:val="%2."/>
+      <w:lvlJc w:val="left"/>
+      <w:pPr>
+        <w:ind w:left="1440" w:hanging="360"/>
+      </w:pPr>
+    </w:lvl>
+    <w:lvl w:ilvl="2" w:tplc="0409001B" w:tentative="1">
+      <w:start w:val="1"/>
+      <w:numFmt w:val="lowerRoman"/>
+      <w:lvlText w:val="%3."/>
+      <w:lvlJc w:val="right"/>
+      <w:pPr>
+        <w:ind w:left="2160" w:hanging="180"/>
+      </w:pPr>
+    </w:lvl>
+    <w:lvl w:ilvl="3" w:tplc="0409000F" w:tentative="1">
+      <w:start w:val="1"/>
+      <w:numFmt w:val="decimal"/>
+      <w:lvlText w:val="%4."/>
+      <w:lvlJc w:val="left"/>
+      <w:pPr>
+        <w:ind w:left="2880" w:hanging="360"/>
+      </w:pPr>
+    </w:lvl>
+    <w:lvl w:ilvl="4" w:tplc="04090019" w:tentative="1">
+      <w:start w:val="1"/>
+      <w:numFmt w:val="lowerLetter"/>
+      <w:lvlText w:val="%5."/>
+      <w:lvlJc w:val="left"/>
+      <w:pPr>
+        <w:ind w:left="3600" w:hanging="360"/>
+      </w:pPr>
+    </w:lvl>
+    <w:lvl w:ilvl="5" w:tplc="0409001B" w:tentative="1">
+      <w:start w:val="1"/>
+      <w:numFmt w:val="lowerRoman"/>
+      <w:lvlText w:val="%6."/>
+      <w:lvlJc w:val="right"/>
+      <w:pPr>
+        <w:ind w:left="4320" w:hanging="180"/>
+      </w:pPr>
+    </w:lvl>
+    <w:lvl w:ilvl="6" w:tplc="0409000F" w:tentative="1">
+      <w:start w:val="1"/>
+      <w:numFmt w:val="decimal"/>
+      <w:lvlText w:val="%7."/>
+      <w:lvlJc w:val="left"/>
+      <w:pPr>
+        <w:ind w:left="5040" w:hanging="360"/>
+      </w:pPr>
+    </w:lvl>
+    <w:lvl w:ilvl="7" w:tplc="04090019" w:tentative="1">
+      <w:start w:val="1"/>
+      <w:numFmt w:val="lowerLetter"/>
+      <w:lvlText w:val="%8."/>
+      <w:lvlJc w:val="left"/>
+      <w:pPr>
+        <w:ind w:left="5760" w:hanging="360"/>
+      </w:pPr>
+    </w:lvl>
+    <w:lvl w:ilvl="8" w:tplc="0409001B" w:tentative="1">
+      <w:start w:val="1"/>
+      <w:numFmt w:val="lowerRoman"/>
+      <w:lvlText w:val="%9."/>
+      <w:lvlJc w:val="right"/>
+      <w:pPr>
+        <w:ind w:left="6480" w:hanging="180"/>
+      </w:pPr>
+    </w:lvl>
+  </w:abstractNum>
+  <w:abstractNum w:abstractNumId="4" w15:restartNumberingAfterBreak="0">
     <w:nsid w:val="46D94503"/>
     <w:multiLevelType w:val="hybridMultilevel"/>
     <w:tmpl w:val="647418DA"/>
@@ -2199,7 +2911,7 @@
       </w:rPr>
     </w:lvl>
   </w:abstractNum>
-  <w:abstractNum w:abstractNumId="3" w15:restartNumberingAfterBreak="0">
+  <w:abstractNum w:abstractNumId="5" w15:restartNumberingAfterBreak="0">
     <w:nsid w:val="4C6D325F"/>
     <w:multiLevelType w:val="hybridMultilevel"/>
     <w:tmpl w:val="423A11A0"/>
@@ -2312,7 +3024,120 @@
       </w:rPr>
     </w:lvl>
   </w:abstractNum>
-  <w:abstractNum w:abstractNumId="4" w15:restartNumberingAfterBreak="0">
+  <w:abstractNum w:abstractNumId="6" w15:restartNumberingAfterBreak="0">
+    <w:nsid w:val="5CD22EC1"/>
+    <w:multiLevelType w:val="hybridMultilevel"/>
+    <w:tmpl w:val="C118566E"/>
+    <w:lvl w:ilvl="0" w:tplc="04090001">
+      <w:start w:val="1"/>
+      <w:numFmt w:val="bullet"/>
+      <w:lvlText w:val=""/>
+      <w:lvlJc w:val="left"/>
+      <w:pPr>
+        <w:ind w:left="720" w:hanging="360"/>
+      </w:pPr>
+      <w:rPr>
+        <w:rFonts w:ascii="Symbol" w:hAnsi="Symbol" w:hint="default"/>
+      </w:rPr>
+    </w:lvl>
+    <w:lvl w:ilvl="1" w:tplc="04090003" w:tentative="1">
+      <w:start w:val="1"/>
+      <w:numFmt w:val="bullet"/>
+      <w:lvlText w:val="o"/>
+      <w:lvlJc w:val="left"/>
+      <w:pPr>
+        <w:ind w:left="1440" w:hanging="360"/>
+      </w:pPr>
+      <w:rPr>
+        <w:rFonts w:ascii="Courier New" w:hAnsi="Courier New" w:cs="Courier New" w:hint="default"/>
+      </w:rPr>
+    </w:lvl>
+    <w:lvl w:ilvl="2" w:tplc="04090005" w:tentative="1">
+      <w:start w:val="1"/>
+      <w:numFmt w:val="bullet"/>
+      <w:lvlText w:val=""/>
+      <w:lvlJc w:val="left"/>
+      <w:pPr>
+        <w:ind w:left="2160" w:hanging="360"/>
+      </w:pPr>
+      <w:rPr>
+        <w:rFonts w:ascii="Wingdings" w:hAnsi="Wingdings" w:hint="default"/>
+      </w:rPr>
+    </w:lvl>
+    <w:lvl w:ilvl="3" w:tplc="04090001" w:tentative="1">
+      <w:start w:val="1"/>
+      <w:numFmt w:val="bullet"/>
+      <w:lvlText w:val=""/>
+      <w:lvlJc w:val="left"/>
+      <w:pPr>
+        <w:ind w:left="2880" w:hanging="360"/>
+      </w:pPr>
+      <w:rPr>
+        <w:rFonts w:ascii="Symbol" w:hAnsi="Symbol" w:hint="default"/>
+      </w:rPr>
+    </w:lvl>
+    <w:lvl w:ilvl="4" w:tplc="04090003" w:tentative="1">
+      <w:start w:val="1"/>
+      <w:numFmt w:val="bullet"/>
+      <w:lvlText w:val="o"/>
+      <w:lvlJc w:val="left"/>
+      <w:pPr>
+        <w:ind w:left="3600" w:hanging="360"/>
+      </w:pPr>
+      <w:rPr>
+        <w:rFonts w:ascii="Courier New" w:hAnsi="Courier New" w:cs="Courier New" w:hint="default"/>
+      </w:rPr>
+    </w:lvl>
+    <w:lvl w:ilvl="5" w:tplc="04090005" w:tentative="1">
+      <w:start w:val="1"/>
+      <w:numFmt w:val="bullet"/>
+      <w:lvlText w:val=""/>
+      <w:lvlJc w:val="left"/>
+      <w:pPr>
+        <w:ind w:left="4320" w:hanging="360"/>
+      </w:pPr>
+      <w:rPr>
+        <w:rFonts w:ascii="Wingdings" w:hAnsi="Wingdings" w:hint="default"/>
+      </w:rPr>
+    </w:lvl>
+    <w:lvl w:ilvl="6" w:tplc="04090001" w:tentative="1">
+      <w:start w:val="1"/>
+      <w:numFmt w:val="bullet"/>
+      <w:lvlText w:val=""/>
+      <w:lvlJc w:val="left"/>
+      <w:pPr>
+        <w:ind w:left="5040" w:hanging="360"/>
+      </w:pPr>
+      <w:rPr>
+        <w:rFonts w:ascii="Symbol" w:hAnsi="Symbol" w:hint="default"/>
+      </w:rPr>
+    </w:lvl>
+    <w:lvl w:ilvl="7" w:tplc="04090003" w:tentative="1">
+      <w:start w:val="1"/>
+      <w:numFmt w:val="bullet"/>
+      <w:lvlText w:val="o"/>
+      <w:lvlJc w:val="left"/>
+      <w:pPr>
+        <w:ind w:left="5760" w:hanging="360"/>
+      </w:pPr>
+      <w:rPr>
+        <w:rFonts w:ascii="Courier New" w:hAnsi="Courier New" w:cs="Courier New" w:hint="default"/>
+      </w:rPr>
+    </w:lvl>
+    <w:lvl w:ilvl="8" w:tplc="04090005" w:tentative="1">
+      <w:start w:val="1"/>
+      <w:numFmt w:val="bullet"/>
+      <w:lvlText w:val=""/>
+      <w:lvlJc w:val="left"/>
+      <w:pPr>
+        <w:ind w:left="6480" w:hanging="360"/>
+      </w:pPr>
+      <w:rPr>
+        <w:rFonts w:ascii="Wingdings" w:hAnsi="Wingdings" w:hint="default"/>
+      </w:rPr>
+    </w:lvl>
+  </w:abstractNum>
+  <w:abstractNum w:abstractNumId="7" w15:restartNumberingAfterBreak="0">
     <w:nsid w:val="60D764DE"/>
     <w:multiLevelType w:val="hybridMultilevel"/>
     <w:tmpl w:val="64707978"/>
@@ -2425,7 +3250,96 @@
       </w:rPr>
     </w:lvl>
   </w:abstractNum>
-  <w:abstractNum w:abstractNumId="5" w15:restartNumberingAfterBreak="0">
+  <w:abstractNum w:abstractNumId="8" w15:restartNumberingAfterBreak="0">
+    <w:nsid w:val="615D6834"/>
+    <w:multiLevelType w:val="hybridMultilevel"/>
+    <w:tmpl w:val="BFEC617C"/>
+    <w:lvl w:ilvl="0" w:tplc="5CEE9990">
+      <w:start w:val="1"/>
+      <w:numFmt w:val="lowerRoman"/>
+      <w:lvlText w:val="%1."/>
+      <w:lvlJc w:val="left"/>
+      <w:pPr>
+        <w:ind w:left="1190" w:hanging="360"/>
+      </w:pPr>
+      <w:rPr>
+        <w:rFonts w:hint="default"/>
+      </w:rPr>
+    </w:lvl>
+    <w:lvl w:ilvl="1" w:tplc="04090019" w:tentative="1">
+      <w:start w:val="1"/>
+      <w:numFmt w:val="lowerLetter"/>
+      <w:lvlText w:val="%2."/>
+      <w:lvlJc w:val="left"/>
+      <w:pPr>
+        <w:ind w:left="1440" w:hanging="360"/>
+      </w:pPr>
+    </w:lvl>
+    <w:lvl w:ilvl="2" w:tplc="0409001B" w:tentative="1">
+      <w:start w:val="1"/>
+      <w:numFmt w:val="lowerRoman"/>
+      <w:lvlText w:val="%3."/>
+      <w:lvlJc w:val="right"/>
+      <w:pPr>
+        <w:ind w:left="2160" w:hanging="180"/>
+      </w:pPr>
+    </w:lvl>
+    <w:lvl w:ilvl="3" w:tplc="0409000F" w:tentative="1">
+      <w:start w:val="1"/>
+      <w:numFmt w:val="decimal"/>
+      <w:lvlText w:val="%4."/>
+      <w:lvlJc w:val="left"/>
+      <w:pPr>
+        <w:ind w:left="2880" w:hanging="360"/>
+      </w:pPr>
+    </w:lvl>
+    <w:lvl w:ilvl="4" w:tplc="04090019" w:tentative="1">
+      <w:start w:val="1"/>
+      <w:numFmt w:val="lowerLetter"/>
+      <w:lvlText w:val="%5."/>
+      <w:lvlJc w:val="left"/>
+      <w:pPr>
+        <w:ind w:left="3600" w:hanging="360"/>
+      </w:pPr>
+    </w:lvl>
+    <w:lvl w:ilvl="5" w:tplc="0409001B" w:tentative="1">
+      <w:start w:val="1"/>
+      <w:numFmt w:val="lowerRoman"/>
+      <w:lvlText w:val="%6."/>
+      <w:lvlJc w:val="right"/>
+      <w:pPr>
+        <w:ind w:left="4320" w:hanging="180"/>
+      </w:pPr>
+    </w:lvl>
+    <w:lvl w:ilvl="6" w:tplc="0409000F" w:tentative="1">
+      <w:start w:val="1"/>
+      <w:numFmt w:val="decimal"/>
+      <w:lvlText w:val="%7."/>
+      <w:lvlJc w:val="left"/>
+      <w:pPr>
+        <w:ind w:left="5040" w:hanging="360"/>
+      </w:pPr>
+    </w:lvl>
+    <w:lvl w:ilvl="7" w:tplc="04090019" w:tentative="1">
+      <w:start w:val="1"/>
+      <w:numFmt w:val="lowerLetter"/>
+      <w:lvlText w:val="%8."/>
+      <w:lvlJc w:val="left"/>
+      <w:pPr>
+        <w:ind w:left="5760" w:hanging="360"/>
+      </w:pPr>
+    </w:lvl>
+    <w:lvl w:ilvl="8" w:tplc="0409001B" w:tentative="1">
+      <w:start w:val="1"/>
+      <w:numFmt w:val="lowerRoman"/>
+      <w:lvlText w:val="%9."/>
+      <w:lvlJc w:val="right"/>
+      <w:pPr>
+        <w:ind w:left="6480" w:hanging="180"/>
+      </w:pPr>
+    </w:lvl>
+  </w:abstractNum>
+  <w:abstractNum w:abstractNumId="9" w15:restartNumberingAfterBreak="0">
     <w:nsid w:val="74B8186B"/>
     <w:multiLevelType w:val="hybridMultilevel"/>
     <w:tmpl w:val="F54281D0"/>
@@ -2537,7 +3451,7 @@
       </w:rPr>
     </w:lvl>
   </w:abstractNum>
-  <w:abstractNum w:abstractNumId="6" w15:restartNumberingAfterBreak="0">
+  <w:abstractNum w:abstractNumId="10" w15:restartNumberingAfterBreak="0">
     <w:nsid w:val="79F50D97"/>
     <w:multiLevelType w:val="hybridMultilevel"/>
     <w:tmpl w:val="7D0EDDB8"/>
@@ -2654,28 +3568,40 @@
     <w:abstractNumId w:val="0"/>
   </w:num>
   <w:num w:numId="2">
+    <w:abstractNumId w:val="10"/>
+  </w:num>
+  <w:num w:numId="3">
+    <w:abstractNumId w:val="5"/>
+  </w:num>
+  <w:num w:numId="4">
+    <w:abstractNumId w:val="7"/>
+  </w:num>
+  <w:num w:numId="5">
+    <w:abstractNumId w:val="9"/>
+  </w:num>
+  <w:num w:numId="6">
+    <w:abstractNumId w:val="4"/>
+  </w:num>
+  <w:num w:numId="7">
+    <w:abstractNumId w:val="2"/>
+  </w:num>
+  <w:num w:numId="8">
     <w:abstractNumId w:val="6"/>
   </w:num>
-  <w:num w:numId="3">
+  <w:num w:numId="9">
+    <w:abstractNumId w:val="8"/>
+  </w:num>
+  <w:num w:numId="10">
+    <w:abstractNumId w:val="1"/>
+  </w:num>
+  <w:num w:numId="11">
     <w:abstractNumId w:val="3"/>
-  </w:num>
-  <w:num w:numId="4">
-    <w:abstractNumId w:val="4"/>
-  </w:num>
-  <w:num w:numId="5">
-    <w:abstractNumId w:val="5"/>
-  </w:num>
-  <w:num w:numId="6">
-    <w:abstractNumId w:val="2"/>
-  </w:num>
-  <w:num w:numId="7">
-    <w:abstractNumId w:val="1"/>
   </w:num>
 </w:numbering>
 </file>
 
 <file path=word/styles.xml><?xml version="1.0" encoding="utf-8"?>
-<w:styles xmlns:mc="http://schemas.openxmlformats.org/markup-compatibility/2006" xmlns:r="http://schemas.openxmlformats.org/officeDocument/2006/relationships" xmlns:w="http://schemas.openxmlformats.org/wordprocessingml/2006/main" xmlns:w14="http://schemas.microsoft.com/office/word/2010/wordml" xmlns:w15="http://schemas.microsoft.com/office/word/2012/wordml" xmlns:w16cex="http://schemas.microsoft.com/office/word/2018/wordml/cex" xmlns:w16cid="http://schemas.microsoft.com/office/word/2016/wordml/cid" xmlns:w16="http://schemas.microsoft.com/office/word/2018/wordml" xmlns:w16sdtdh="http://schemas.microsoft.com/office/word/2020/wordml/sdtdatahash" xmlns:w16se="http://schemas.microsoft.com/office/word/2015/wordml/symex" mc:Ignorable="w14 w15 w16se w16cid w16 w16cex w16sdtdh">
+<w:styles xmlns:mc="http://schemas.openxmlformats.org/markup-compatibility/2006" xmlns:r="http://schemas.openxmlformats.org/officeDocument/2006/relationships" xmlns:w="http://schemas.openxmlformats.org/wordprocessingml/2006/main" xmlns:w14="http://schemas.microsoft.com/office/word/2010/wordml" xmlns:w15="http://schemas.microsoft.com/office/word/2012/wordml" xmlns:w16se="http://schemas.microsoft.com/office/word/2015/wordml/symex" mc:Ignorable="w14 w15 w16se">
   <w:docDefaults>
     <w:rPrDefault>
       <w:rPr>
@@ -2691,7 +3617,7 @@
       </w:pPr>
     </w:pPrDefault>
   </w:docDefaults>
-  <w:latentStyles w:defLockedState="0" w:defUIPriority="99" w:defSemiHidden="0" w:defUnhideWhenUsed="0" w:defQFormat="0" w:count="376">
+  <w:latentStyles w:defLockedState="0" w:defUIPriority="99" w:defSemiHidden="0" w:defUnhideWhenUsed="0" w:defQFormat="0" w:count="371">
     <w:lsdException w:name="Normal" w:uiPriority="0" w:qFormat="1"/>
     <w:lsdException w:name="heading 1" w:uiPriority="9" w:qFormat="1"/>
     <w:lsdException w:name="heading 2" w:semiHidden="1" w:uiPriority="9" w:unhideWhenUsed="1" w:qFormat="1"/>
@@ -3063,11 +3989,6 @@
     <w:lsdException w:name="List Table 5 Dark Accent 6" w:uiPriority="50"/>
     <w:lsdException w:name="List Table 6 Colorful Accent 6" w:uiPriority="51"/>
     <w:lsdException w:name="List Table 7 Colorful Accent 6" w:uiPriority="52"/>
-    <w:lsdException w:name="Mention" w:semiHidden="1" w:unhideWhenUsed="1"/>
-    <w:lsdException w:name="Smart Hyperlink" w:semiHidden="1" w:unhideWhenUsed="1"/>
-    <w:lsdException w:name="Hashtag" w:semiHidden="1" w:unhideWhenUsed="1"/>
-    <w:lsdException w:name="Unresolved Mention" w:semiHidden="1" w:unhideWhenUsed="1"/>
-    <w:lsdException w:name="Smart Link" w:semiHidden="1" w:unhideWhenUsed="1"/>
   </w:latentStyles>
   <w:style w:type="paragraph" w:default="1" w:styleId="Normal">
     <w:name w:val="Normal"/>
@@ -3390,7 +4311,7 @@
       <w:u w:val="single"/>
     </w:rPr>
   </w:style>
-  <w:style w:type="character" w:styleId="UnresolvedMention">
+  <w:style w:type="character" w:customStyle="1" w:styleId="UnresolvedMention">
     <w:name w:val="Unresolved Mention"/>
     <w:basedOn w:val="DefaultParagraphFont"/>
     <w:uiPriority w:val="99"/>
@@ -4057,7 +4978,7 @@
 </file>
 
 <file path=customXml/itemProps1.xml><?xml version="1.0" encoding="utf-8"?>
-<ds:datastoreItem xmlns:ds="http://schemas.openxmlformats.org/officeDocument/2006/customXml" ds:itemID="{6046D098-F9F6-49C9-9036-75090429D7BE}">
+<ds:datastoreItem xmlns:ds="http://schemas.openxmlformats.org/officeDocument/2006/customXml" ds:itemID="{620684A9-F7CC-48F0-962E-991076A67C65}">
   <ds:schemaRefs>
     <ds:schemaRef ds:uri="http://schemas.openxmlformats.org/officeDocument/2006/bibliography"/>
   </ds:schemaRefs>

</xml_diff>

<commit_message>
Se edita brevemente comunicación serie entre pc y arduino. Se acomoda firmware de Arduino M1. Se termina cronograma de actividades de semana 27/9 al 29/9
</commit_message>
<xml_diff>
--- a/_documentación/Cronograma actividades/Actividades Semana 27-9 al 29-9.docx
+++ b/_documentación/Cronograma actividades/Actividades Semana 27-9 al 29-9.docx
@@ -1,6 +1,6 @@
 
 <file path=word/document.xml><?xml version="1.0" encoding="utf-8"?>
-<w:document xmlns:wpc="http://schemas.microsoft.com/office/word/2010/wordprocessingCanvas" xmlns:cx="http://schemas.microsoft.com/office/drawing/2014/chartex" xmlns:cx1="http://schemas.microsoft.com/office/drawing/2015/9/8/chartex" xmlns:mc="http://schemas.openxmlformats.org/markup-compatibility/2006" xmlns:o="urn:schemas-microsoft-com:office:office" xmlns:r="http://schemas.openxmlformats.org/officeDocument/2006/relationships" xmlns:m="http://schemas.openxmlformats.org/officeDocument/2006/math" xmlns:v="urn:schemas-microsoft-com:vml" xmlns:wp14="http://schemas.microsoft.com/office/word/2010/wordprocessingDrawing" xmlns:wp="http://schemas.openxmlformats.org/drawingml/2006/wordprocessingDrawing" xmlns:w10="urn:schemas-microsoft-com:office:word" xmlns:w="http://schemas.openxmlformats.org/wordprocessingml/2006/main" xmlns:w14="http://schemas.microsoft.com/office/word/2010/wordml" xmlns:w15="http://schemas.microsoft.com/office/word/2012/wordml" xmlns:w16se="http://schemas.microsoft.com/office/word/2015/wordml/symex" xmlns:wpg="http://schemas.microsoft.com/office/word/2010/wordprocessingGroup" xmlns:wpi="http://schemas.microsoft.com/office/word/2010/wordprocessingInk" xmlns:wne="http://schemas.microsoft.com/office/word/2006/wordml" xmlns:wps="http://schemas.microsoft.com/office/word/2010/wordprocessingShape" mc:Ignorable="w14 w15 w16se wp14">
+<w:document xmlns:wpc="http://schemas.microsoft.com/office/word/2010/wordprocessingCanvas" xmlns:cx="http://schemas.microsoft.com/office/drawing/2014/chartex" xmlns:cx1="http://schemas.microsoft.com/office/drawing/2015/9/8/chartex" xmlns:cx2="http://schemas.microsoft.com/office/drawing/2015/10/21/chartex" xmlns:cx3="http://schemas.microsoft.com/office/drawing/2016/5/9/chartex" xmlns:cx4="http://schemas.microsoft.com/office/drawing/2016/5/10/chartex" xmlns:cx5="http://schemas.microsoft.com/office/drawing/2016/5/11/chartex" xmlns:cx6="http://schemas.microsoft.com/office/drawing/2016/5/12/chartex" xmlns:cx7="http://schemas.microsoft.com/office/drawing/2016/5/13/chartex" xmlns:cx8="http://schemas.microsoft.com/office/drawing/2016/5/14/chartex" xmlns:mc="http://schemas.openxmlformats.org/markup-compatibility/2006" xmlns:aink="http://schemas.microsoft.com/office/drawing/2016/ink" xmlns:am3d="http://schemas.microsoft.com/office/drawing/2017/model3d" xmlns:o="urn:schemas-microsoft-com:office:office" xmlns:r="http://schemas.openxmlformats.org/officeDocument/2006/relationships" xmlns:m="http://schemas.openxmlformats.org/officeDocument/2006/math" xmlns:v="urn:schemas-microsoft-com:vml" xmlns:wp14="http://schemas.microsoft.com/office/word/2010/wordprocessingDrawing" xmlns:wp="http://schemas.openxmlformats.org/drawingml/2006/wordprocessingDrawing" xmlns:w10="urn:schemas-microsoft-com:office:word" xmlns:w="http://schemas.openxmlformats.org/wordprocessingml/2006/main" xmlns:w14="http://schemas.microsoft.com/office/word/2010/wordml" xmlns:w15="http://schemas.microsoft.com/office/word/2012/wordml" xmlns:w16cex="http://schemas.microsoft.com/office/word/2018/wordml/cex" xmlns:w16cid="http://schemas.microsoft.com/office/word/2016/wordml/cid" xmlns:w16="http://schemas.microsoft.com/office/word/2018/wordml" xmlns:w16sdtdh="http://schemas.microsoft.com/office/word/2020/wordml/sdtdatahash" xmlns:w16se="http://schemas.microsoft.com/office/word/2015/wordml/symex" xmlns:wpg="http://schemas.microsoft.com/office/word/2010/wordprocessingGroup" xmlns:wpi="http://schemas.microsoft.com/office/word/2010/wordprocessingInk" xmlns:wne="http://schemas.microsoft.com/office/word/2006/wordml" xmlns:wps="http://schemas.microsoft.com/office/word/2010/wordprocessingShape" mc:Ignorable="w14 w15 w16se w16cid w16 w16cex w16sdtdh wp14">
   <w:body>
     <w:p>
       <w:pPr>
@@ -318,25 +318,7 @@
                 <w:sz w:val="18"/>
                 <w:szCs w:val="18"/>
               </w:rPr>
-              <w:t xml:space="preserve">Definir protocolo de comunicación: Cantidad de Bytes a enviar desde M1 a M3 y desde M3 a M1. La cantidad y conformación de estos bytes dependerá de qué información necesitan para el control del vehículo robótico (envíos de comandos desde M1 a M3) y qué información necesitan relevar del vehículo para tomar decisiones sobre los estímulos (envíos de datos desde M3 a M1). En el caso del equipo </w:t>
-            </w:r>
-            <w:proofErr w:type="spellStart"/>
-            <w:r>
-              <w:rPr>
-                <w:rFonts w:cstheme="minorHAnsi"/>
-                <w:sz w:val="18"/>
-                <w:szCs w:val="18"/>
-              </w:rPr>
-              <w:t>Mentalink</w:t>
-            </w:r>
-            <w:proofErr w:type="spellEnd"/>
-            <w:r>
-              <w:rPr>
-                <w:rFonts w:cstheme="minorHAnsi"/>
-                <w:sz w:val="18"/>
-                <w:szCs w:val="18"/>
-              </w:rPr>
-              <w:t xml:space="preserve"> deberán también implementar la comunicación Serie entre el Arduino M3.1 (sensado de obstáculos) y el M3.2 (control de motores)</w:t>
+              <w:t>Definir protocolo de comunicación: Cantidad de Bytes a enviar desde M1 a M3 y desde M3 a M1. La cantidad y conformación de estos bytes dependerá de qué información necesitan para el control del vehículo robótico (envíos de comandos desde M1 a M3) y qué información necesitan relevar del vehículo para tomar decisiones sobre los estímulos (envíos de datos desde M3 a M1). En el caso del equipo Mentalink deberán también implementar la comunicación Serie entre el Arduino M3.1 (sensado de obstáculos) y el M3.2 (control de motores)</w:t>
             </w:r>
           </w:p>
           <w:p>
@@ -403,25 +385,7 @@
                 <w:sz w:val="18"/>
                 <w:szCs w:val="18"/>
               </w:rPr>
-              <w:t xml:space="preserve">) y luego desde M3 a M1 (por </w:t>
-            </w:r>
-            <w:proofErr w:type="spellStart"/>
-            <w:r>
-              <w:rPr>
-                <w:rFonts w:cstheme="minorHAnsi"/>
-                <w:sz w:val="18"/>
-                <w:szCs w:val="18"/>
-              </w:rPr>
-              <w:t>bluetooth</w:t>
-            </w:r>
-            <w:proofErr w:type="spellEnd"/>
-            <w:r>
-              <w:rPr>
-                <w:rFonts w:cstheme="minorHAnsi"/>
-                <w:sz w:val="18"/>
-                <w:szCs w:val="18"/>
-              </w:rPr>
-              <w:t>) y de M1 a la PC (por serie).</w:t>
+              <w:t>) y luego desde M3 a M1 (por bluetooth) y de M1 a la PC (por serie).</w:t>
             </w:r>
           </w:p>
           <w:p>
@@ -982,23 +946,7 @@
                   <w:sz w:val="18"/>
                   <w:szCs w:val="18"/>
                 </w:rPr>
-                <m:t>20</m:t>
-              </m:r>
-              <m:r>
-                <w:rPr>
-                  <w:rFonts w:ascii="Cambria Math" w:hAnsi="Cambria Math" w:cstheme="minorHAnsi"/>
-                  <w:sz w:val="18"/>
-                  <w:szCs w:val="18"/>
-                </w:rPr>
-                <m:t>μ</m:t>
-              </m:r>
-              <m:r>
-                <w:rPr>
-                  <w:rFonts w:ascii="Cambria Math" w:hAnsi="Cambria Math" w:cstheme="minorHAnsi"/>
-                  <w:sz w:val="18"/>
-                  <w:szCs w:val="18"/>
-                </w:rPr>
-                <m:t>s</m:t>
+                <m:t>20μs</m:t>
               </m:r>
             </m:oMath>
             <w:r>
@@ -1015,25 +963,7 @@
                 <w:sz w:val="18"/>
                 <w:szCs w:val="18"/>
               </w:rPr>
-              <w:t xml:space="preserve"> </w:t>
-            </w:r>
-            <w:proofErr w:type="spellStart"/>
-            <w:r>
-              <w:rPr>
-                <w:rFonts w:cstheme="minorHAnsi"/>
-                <w:sz w:val="18"/>
-                <w:szCs w:val="18"/>
-              </w:rPr>
-              <w:t>Mentalink</w:t>
-            </w:r>
-            <w:proofErr w:type="spellEnd"/>
-            <w:r>
-              <w:rPr>
-                <w:rFonts w:cstheme="minorHAnsi"/>
-                <w:sz w:val="18"/>
-                <w:szCs w:val="18"/>
-              </w:rPr>
-              <w:t xml:space="preserve"> tiene dos Arduino. Uno para control de motores y otro para sensores. Deberán configurar en ambos </w:t>
+              <w:t xml:space="preserve"> Mentalink tiene dos Arduino. Uno para control de motores y otro para sensores. Deberán configurar en ambos </w:t>
             </w:r>
             <w:proofErr w:type="spellStart"/>
             <w:r>
@@ -1469,8 +1399,6 @@
               </w:rPr>
               <w:t xml:space="preserve"> objetos ubicados a diferentes distancias.</w:t>
             </w:r>
-            <w:bookmarkStart w:id="0" w:name="_GoBack"/>
-            <w:bookmarkEnd w:id="0"/>
           </w:p>
           <w:p>
             <w:pPr>
@@ -1514,10 +1442,38 @@
             <w:r>
               <w:rPr>
                 <w:rFonts w:cstheme="minorHAnsi"/>
-                <w:sz w:val="18"/>
-                <w:szCs w:val="18"/>
-              </w:rPr>
-              <w:t>Pruebas adquisición de EEG</w:t>
+                <w:color w:val="000000" w:themeColor="text1"/>
+                <w:sz w:val="18"/>
+                <w:szCs w:val="18"/>
+                <w:u w:val="single"/>
+              </w:rPr>
+              <w:t>Comunicación Bluetooth entre Arduino M1 y M3</w:t>
+            </w:r>
+            <w:r>
+              <w:rPr>
+                <w:rFonts w:cstheme="minorHAnsi"/>
+                <w:color w:val="000000" w:themeColor="text1"/>
+                <w:sz w:val="18"/>
+                <w:szCs w:val="18"/>
+              </w:rPr>
+              <w:t xml:space="preserve">: </w:t>
+            </w:r>
+            <w:r>
+              <w:rPr>
+                <w:rFonts w:cstheme="minorHAnsi"/>
+                <w:color w:val="000000" w:themeColor="text1"/>
+                <w:sz w:val="18"/>
+                <w:szCs w:val="18"/>
+              </w:rPr>
+              <w:t>Continuar realizando pruebas de comunicación</w:t>
+            </w:r>
+            <w:r>
+              <w:rPr>
+                <w:rFonts w:cstheme="minorHAnsi"/>
+                <w:sz w:val="18"/>
+                <w:szCs w:val="18"/>
+              </w:rPr>
+              <w:t>.</w:t>
             </w:r>
           </w:p>
         </w:tc>
@@ -1638,7 +1594,31 @@
                 <w:sz w:val="18"/>
                 <w:szCs w:val="18"/>
               </w:rPr>
-              <w:t>14:00 a 17:00</w:t>
+              <w:t>14:00 a 1</w:t>
+            </w:r>
+            <w:r>
+              <w:rPr>
+                <w:rFonts w:cstheme="minorHAnsi"/>
+                <w:sz w:val="18"/>
+                <w:szCs w:val="18"/>
+              </w:rPr>
+              <w:t>7</w:t>
+            </w:r>
+            <w:r>
+              <w:rPr>
+                <w:rFonts w:cstheme="minorHAnsi"/>
+                <w:sz w:val="18"/>
+                <w:szCs w:val="18"/>
+              </w:rPr>
+              <w:t>:</w:t>
+            </w:r>
+            <w:r>
+              <w:rPr>
+                <w:rFonts w:cstheme="minorHAnsi"/>
+                <w:sz w:val="18"/>
+                <w:szCs w:val="18"/>
+              </w:rPr>
+              <w:t>45</w:t>
             </w:r>
           </w:p>
         </w:tc>
@@ -1659,15 +1639,35 @@
                 <w:rFonts w:cstheme="minorHAnsi"/>
                 <w:sz w:val="18"/>
                 <w:szCs w:val="18"/>
-              </w:rPr>
-            </w:pPr>
-            <w:r>
-              <w:rPr>
-                <w:rFonts w:cstheme="minorHAnsi"/>
-                <w:sz w:val="18"/>
-                <w:szCs w:val="18"/>
-              </w:rPr>
-              <w:t>Diseño estimulador: Revisión del diseño de estimulador por parte del subgrupo M1 de cada equipo.</w:t>
+                <w:u w:val="single"/>
+              </w:rPr>
+            </w:pPr>
+            <w:r>
+              <w:rPr>
+                <w:rFonts w:cstheme="minorHAnsi"/>
+                <w:sz w:val="18"/>
+                <w:szCs w:val="18"/>
+                <w:u w:val="single"/>
+              </w:rPr>
+              <w:t>P</w:t>
+            </w:r>
+            <w:r>
+              <w:rPr>
+                <w:rFonts w:cstheme="minorHAnsi"/>
+                <w:sz w:val="18"/>
+                <w:szCs w:val="18"/>
+                <w:u w:val="single"/>
+              </w:rPr>
+              <w:t xml:space="preserve">rueba de funcionamiento </w:t>
+            </w:r>
+            <w:r>
+              <w:rPr>
+                <w:rFonts w:cstheme="minorHAnsi"/>
+                <w:sz w:val="18"/>
+                <w:szCs w:val="18"/>
+                <w:u w:val="single"/>
+              </w:rPr>
+              <w:t>estimulador:</w:t>
             </w:r>
           </w:p>
           <w:p>
@@ -1675,25 +1675,103 @@
               <w:pStyle w:val="ListParagraph"/>
               <w:numPr>
                 <w:ilvl w:val="0"/>
-                <w:numId w:val="4"/>
+                <w:numId w:val="12"/>
               </w:numPr>
-              <w:ind w:left="200" w:hanging="180"/>
+              <w:ind w:left="470" w:hanging="270"/>
               <w:cnfStyle w:val="000000000000" w:firstRow="0" w:lastRow="0" w:firstColumn="0" w:lastColumn="0" w:oddVBand="0" w:evenVBand="0" w:oddHBand="0" w:evenHBand="0" w:firstRowFirstColumn="0" w:firstRowLastColumn="0" w:lastRowFirstColumn="0" w:lastRowLastColumn="0"/>
               <w:rPr>
                 <w:rFonts w:cstheme="minorHAnsi"/>
-                <w:color w:val="000000" w:themeColor="text1"/>
-                <w:sz w:val="18"/>
-                <w:szCs w:val="18"/>
-              </w:rPr>
-            </w:pPr>
-            <w:r>
-              <w:rPr>
-                <w:rFonts w:cstheme="minorHAnsi"/>
-                <w:color w:val="000000" w:themeColor="text1"/>
-                <w:sz w:val="18"/>
-                <w:szCs w:val="18"/>
-              </w:rPr>
-              <w:t>Diseño vehículo: Revisión del diseño del vehículo robótico por parte de subgrupo M3 de cada equipo.</w:t>
+                <w:sz w:val="18"/>
+                <w:szCs w:val="18"/>
+              </w:rPr>
+            </w:pPr>
+            <w:r>
+              <w:rPr>
+                <w:rFonts w:cstheme="minorHAnsi"/>
+                <w:sz w:val="18"/>
+                <w:szCs w:val="18"/>
+              </w:rPr>
+              <w:t>Mentalink</w:t>
+            </w:r>
+          </w:p>
+          <w:p>
+            <w:pPr>
+              <w:pStyle w:val="ListParagraph"/>
+              <w:numPr>
+                <w:ilvl w:val="0"/>
+                <w:numId w:val="13"/>
+              </w:numPr>
+              <w:ind w:left="740" w:hanging="180"/>
+              <w:cnfStyle w:val="000000000000" w:firstRow="0" w:lastRow="0" w:firstColumn="0" w:lastColumn="0" w:oddVBand="0" w:evenVBand="0" w:oddHBand="0" w:evenHBand="0" w:firstRowFirstColumn="0" w:firstRowLastColumn="0" w:lastRowFirstColumn="0" w:lastRowLastColumn="0"/>
+              <w:rPr>
+                <w:rFonts w:cstheme="minorHAnsi"/>
+                <w:sz w:val="18"/>
+                <w:szCs w:val="18"/>
+              </w:rPr>
+            </w:pPr>
+            <w:r>
+              <w:rPr>
+                <w:rFonts w:cstheme="minorHAnsi"/>
+                <w:sz w:val="18"/>
+                <w:szCs w:val="18"/>
+              </w:rPr>
+              <w:t>Definir frecuencias de estímulos y configurarlas en Arduino. Revisar mediante osciloscopio si la frecuencia configurada es correcta.</w:t>
+            </w:r>
+            <w:r>
+              <w:rPr>
+                <w:rFonts w:cstheme="minorHAnsi"/>
+                <w:sz w:val="18"/>
+                <w:szCs w:val="18"/>
+              </w:rPr>
+              <w:t xml:space="preserve"> Realizar ensayos de fatiga ocular observando los LEDS según los tiempos establecidos en cada Trial.</w:t>
+            </w:r>
+          </w:p>
+          <w:p>
+            <w:pPr>
+              <w:pStyle w:val="ListParagraph"/>
+              <w:numPr>
+                <w:ilvl w:val="0"/>
+                <w:numId w:val="12"/>
+              </w:numPr>
+              <w:ind w:left="470" w:hanging="270"/>
+              <w:cnfStyle w:val="000000000000" w:firstRow="0" w:lastRow="0" w:firstColumn="0" w:lastColumn="0" w:oddVBand="0" w:evenVBand="0" w:oddHBand="0" w:evenHBand="0" w:firstRowFirstColumn="0" w:firstRowLastColumn="0" w:lastRowFirstColumn="0" w:lastRowLastColumn="0"/>
+              <w:rPr>
+                <w:rFonts w:cstheme="minorHAnsi"/>
+                <w:sz w:val="18"/>
+                <w:szCs w:val="18"/>
+              </w:rPr>
+            </w:pPr>
+            <w:r>
+              <w:rPr>
+                <w:rFonts w:cstheme="minorHAnsi"/>
+                <w:sz w:val="18"/>
+                <w:szCs w:val="18"/>
+              </w:rPr>
+              <w:t>Neurorace</w:t>
+            </w:r>
+          </w:p>
+          <w:p>
+            <w:pPr>
+              <w:pStyle w:val="ListParagraph"/>
+              <w:numPr>
+                <w:ilvl w:val="0"/>
+                <w:numId w:val="14"/>
+              </w:numPr>
+              <w:ind w:left="740" w:hanging="180"/>
+              <w:cnfStyle w:val="000000000000" w:firstRow="0" w:lastRow="0" w:firstColumn="0" w:lastColumn="0" w:oddVBand="0" w:evenVBand="0" w:oddHBand="0" w:evenHBand="0" w:firstRowFirstColumn="0" w:firstRowLastColumn="0" w:lastRowFirstColumn="0" w:lastRowLastColumn="0"/>
+              <w:rPr>
+                <w:rFonts w:cstheme="minorHAnsi"/>
+                <w:sz w:val="18"/>
+                <w:szCs w:val="18"/>
+              </w:rPr>
+            </w:pPr>
+            <w:r>
+              <w:rPr>
+                <w:rFonts w:cstheme="minorHAnsi"/>
+                <w:sz w:val="18"/>
+                <w:szCs w:val="18"/>
+              </w:rPr>
+              <w:t>Establecer sincronización entre los estímulos HTML y Python. Realizar pruebas.</w:t>
             </w:r>
           </w:p>
         </w:tc>
@@ -1750,6 +1828,492 @@
         </w:rPr>
       </w:pPr>
     </w:p>
+    <w:p>
+      <w:pPr>
+        <w:pStyle w:val="Heading2"/>
+      </w:pPr>
+      <w:r>
+        <w:t>Miércoles</w:t>
+      </w:r>
+      <w:r>
+        <w:t xml:space="preserve"> 2</w:t>
+      </w:r>
+      <w:r>
+        <w:t>9</w:t>
+      </w:r>
+      <w:r>
+        <w:t>/9</w:t>
+      </w:r>
+    </w:p>
+    <w:tbl>
+      <w:tblPr>
+        <w:tblStyle w:val="GridTable1Light"/>
+        <w:tblW w:w="9108" w:type="dxa"/>
+        <w:tblLook w:val="04A0" w:firstRow="1" w:lastRow="0" w:firstColumn="1" w:lastColumn="0" w:noHBand="0" w:noVBand="1"/>
+      </w:tblPr>
+      <w:tblGrid>
+        <w:gridCol w:w="1306"/>
+        <w:gridCol w:w="6202"/>
+        <w:gridCol w:w="1600"/>
+      </w:tblGrid>
+      <w:tr>
+        <w:trPr>
+          <w:cnfStyle w:val="100000000000" w:firstRow="1" w:lastRow="0" w:firstColumn="0" w:lastColumn="0" w:oddVBand="0" w:evenVBand="0" w:oddHBand="0" w:evenHBand="0" w:firstRowFirstColumn="0" w:firstRowLastColumn="0" w:lastRowFirstColumn="0" w:lastRowLastColumn="0"/>
+        </w:trPr>
+        <w:tc>
+          <w:tcPr>
+            <w:cnfStyle w:val="001000000000" w:firstRow="0" w:lastRow="0" w:firstColumn="1" w:lastColumn="0" w:oddVBand="0" w:evenVBand="0" w:oddHBand="0" w:evenHBand="0" w:firstRowFirstColumn="0" w:firstRowLastColumn="0" w:lastRowFirstColumn="0" w:lastRowLastColumn="0"/>
+            <w:tcW w:w="1306" w:type="dxa"/>
+          </w:tcPr>
+          <w:p>
+            <w:pPr>
+              <w:jc w:val="center"/>
+              <w:rPr>
+                <w:rFonts w:cstheme="minorHAnsi"/>
+                <w:sz w:val="18"/>
+                <w:szCs w:val="18"/>
+              </w:rPr>
+            </w:pPr>
+            <w:r>
+              <w:rPr>
+                <w:rFonts w:cstheme="minorHAnsi"/>
+                <w:sz w:val="18"/>
+                <w:szCs w:val="18"/>
+              </w:rPr>
+              <w:t>Horario</w:t>
+            </w:r>
+          </w:p>
+        </w:tc>
+        <w:tc>
+          <w:tcPr>
+            <w:tcW w:w="6202" w:type="dxa"/>
+          </w:tcPr>
+          <w:p>
+            <w:pPr>
+              <w:jc w:val="center"/>
+              <w:cnfStyle w:val="100000000000" w:firstRow="1" w:lastRow="0" w:firstColumn="0" w:lastColumn="0" w:oddVBand="0" w:evenVBand="0" w:oddHBand="0" w:evenHBand="0" w:firstRowFirstColumn="0" w:firstRowLastColumn="0" w:lastRowFirstColumn="0" w:lastRowLastColumn="0"/>
+              <w:rPr>
+                <w:rFonts w:cstheme="minorHAnsi"/>
+                <w:sz w:val="18"/>
+                <w:szCs w:val="18"/>
+              </w:rPr>
+            </w:pPr>
+            <w:r>
+              <w:rPr>
+                <w:rFonts w:cstheme="minorHAnsi"/>
+                <w:sz w:val="18"/>
+                <w:szCs w:val="18"/>
+              </w:rPr>
+              <w:t>Actividades propuestas</w:t>
+            </w:r>
+          </w:p>
+        </w:tc>
+        <w:tc>
+          <w:tcPr>
+            <w:tcW w:w="1600" w:type="dxa"/>
+          </w:tcPr>
+          <w:p>
+            <w:pPr>
+              <w:jc w:val="center"/>
+              <w:cnfStyle w:val="100000000000" w:firstRow="1" w:lastRow="0" w:firstColumn="0" w:lastColumn="0" w:oddVBand="0" w:evenVBand="0" w:oddHBand="0" w:evenHBand="0" w:firstRowFirstColumn="0" w:firstRowLastColumn="0" w:lastRowFirstColumn="0" w:lastRowLastColumn="0"/>
+              <w:rPr>
+                <w:rFonts w:cstheme="minorHAnsi"/>
+                <w:sz w:val="18"/>
+                <w:szCs w:val="18"/>
+              </w:rPr>
+            </w:pPr>
+            <w:r>
+              <w:rPr>
+                <w:rFonts w:cstheme="minorHAnsi"/>
+                <w:sz w:val="18"/>
+                <w:szCs w:val="18"/>
+              </w:rPr>
+              <w:t>Docentes referentes</w:t>
+            </w:r>
+          </w:p>
+        </w:tc>
+      </w:tr>
+      <w:tr>
+        <w:tc>
+          <w:tcPr>
+            <w:cnfStyle w:val="001000000000" w:firstRow="0" w:lastRow="0" w:firstColumn="1" w:lastColumn="0" w:oddVBand="0" w:evenVBand="0" w:oddHBand="0" w:evenHBand="0" w:firstRowFirstColumn="0" w:firstRowLastColumn="0" w:lastRowFirstColumn="0" w:lastRowLastColumn="0"/>
+            <w:tcW w:w="1306" w:type="dxa"/>
+          </w:tcPr>
+          <w:p>
+            <w:pPr>
+              <w:jc w:val="center"/>
+              <w:rPr>
+                <w:rFonts w:cstheme="minorHAnsi"/>
+                <w:sz w:val="18"/>
+                <w:szCs w:val="18"/>
+              </w:rPr>
+            </w:pPr>
+            <w:r>
+              <w:rPr>
+                <w:rFonts w:cstheme="minorHAnsi"/>
+                <w:sz w:val="18"/>
+                <w:szCs w:val="18"/>
+              </w:rPr>
+              <w:t>8:00 a 13:00</w:t>
+            </w:r>
+          </w:p>
+        </w:tc>
+        <w:tc>
+          <w:tcPr>
+            <w:tcW w:w="6202" w:type="dxa"/>
+          </w:tcPr>
+          <w:p>
+            <w:pPr>
+              <w:pStyle w:val="ListParagraph"/>
+              <w:numPr>
+                <w:ilvl w:val="0"/>
+                <w:numId w:val="4"/>
+              </w:numPr>
+              <w:ind w:left="163" w:hanging="180"/>
+              <w:cnfStyle w:val="000000000000" w:firstRow="0" w:lastRow="0" w:firstColumn="0" w:lastColumn="0" w:oddVBand="0" w:evenVBand="0" w:oddHBand="0" w:evenHBand="0" w:firstRowFirstColumn="0" w:firstRowLastColumn="0" w:lastRowFirstColumn="0" w:lastRowLastColumn="0"/>
+              <w:rPr>
+                <w:rFonts w:cstheme="minorHAnsi"/>
+                <w:sz w:val="18"/>
+                <w:szCs w:val="18"/>
+              </w:rPr>
+            </w:pPr>
+            <w:r>
+              <w:rPr>
+                <w:rFonts w:cstheme="minorHAnsi"/>
+                <w:sz w:val="18"/>
+                <w:szCs w:val="18"/>
+                <w:u w:val="single"/>
+              </w:rPr>
+              <w:t>Control de vehículo robótico:</w:t>
+            </w:r>
+            <w:r>
+              <w:rPr>
+                <w:rFonts w:cstheme="minorHAnsi"/>
+                <w:sz w:val="18"/>
+                <w:szCs w:val="18"/>
+              </w:rPr>
+              <w:t xml:space="preserve"> El subgrupo M3 de cada equipo trabajará en:</w:t>
+            </w:r>
+          </w:p>
+          <w:p>
+            <w:pPr>
+              <w:pStyle w:val="ListParagraph"/>
+              <w:numPr>
+                <w:ilvl w:val="0"/>
+                <w:numId w:val="15"/>
+              </w:numPr>
+              <w:ind w:left="560"/>
+              <w:cnfStyle w:val="000000000000" w:firstRow="0" w:lastRow="0" w:firstColumn="0" w:lastColumn="0" w:oddVBand="0" w:evenVBand="0" w:oddHBand="0" w:evenHBand="0" w:firstRowFirstColumn="0" w:firstRowLastColumn="0" w:lastRowFirstColumn="0" w:lastRowLastColumn="0"/>
+              <w:rPr>
+                <w:rFonts w:cstheme="minorHAnsi"/>
+                <w:sz w:val="18"/>
+                <w:szCs w:val="18"/>
+              </w:rPr>
+            </w:pPr>
+            <w:r>
+              <w:rPr>
+                <w:rFonts w:cstheme="minorHAnsi"/>
+                <w:sz w:val="18"/>
+                <w:szCs w:val="18"/>
+              </w:rPr>
+              <w:t xml:space="preserve">Armar los vehículos robóticos </w:t>
+            </w:r>
+            <w:r>
+              <w:rPr>
+                <w:rFonts w:cstheme="minorHAnsi"/>
+                <w:sz w:val="18"/>
+                <w:szCs w:val="18"/>
+              </w:rPr>
+              <w:t xml:space="preserve">de prueba </w:t>
+            </w:r>
+            <w:r>
+              <w:rPr>
+                <w:rFonts w:cstheme="minorHAnsi"/>
+                <w:sz w:val="18"/>
+                <w:szCs w:val="18"/>
+              </w:rPr>
+              <w:t>que tenemos</w:t>
+            </w:r>
+            <w:r>
+              <w:rPr>
+                <w:rFonts w:cstheme="minorHAnsi"/>
+                <w:sz w:val="18"/>
+                <w:szCs w:val="18"/>
+              </w:rPr>
+              <w:t xml:space="preserve"> en el laboratorio.</w:t>
+            </w:r>
+          </w:p>
+          <w:p>
+            <w:pPr>
+              <w:pStyle w:val="ListParagraph"/>
+              <w:numPr>
+                <w:ilvl w:val="0"/>
+                <w:numId w:val="15"/>
+              </w:numPr>
+              <w:ind w:left="560"/>
+              <w:cnfStyle w:val="000000000000" w:firstRow="0" w:lastRow="0" w:firstColumn="0" w:lastColumn="0" w:oddVBand="0" w:evenVBand="0" w:oddHBand="0" w:evenHBand="0" w:firstRowFirstColumn="0" w:firstRowLastColumn="0" w:lastRowFirstColumn="0" w:lastRowLastColumn="0"/>
+              <w:rPr>
+                <w:rFonts w:cstheme="minorHAnsi"/>
+                <w:sz w:val="18"/>
+                <w:szCs w:val="18"/>
+              </w:rPr>
+            </w:pPr>
+            <w:r>
+              <w:rPr>
+                <w:rFonts w:cstheme="minorHAnsi"/>
+                <w:sz w:val="18"/>
+                <w:szCs w:val="18"/>
+              </w:rPr>
+              <w:t>Realizar pruebas de movilidad utilizando las funciones/métodos generados en las jornadas de trabajo previas.</w:t>
+            </w:r>
+            <w:r>
+              <w:rPr>
+                <w:rFonts w:cstheme="minorHAnsi"/>
+                <w:sz w:val="18"/>
+                <w:szCs w:val="18"/>
+              </w:rPr>
+              <w:t xml:space="preserve"> Deberán enviar comandos de prueba desde M1 hasta M3.</w:t>
+            </w:r>
+          </w:p>
+          <w:p>
+            <w:pPr>
+              <w:pStyle w:val="ListParagraph"/>
+              <w:numPr>
+                <w:ilvl w:val="0"/>
+                <w:numId w:val="8"/>
+              </w:numPr>
+              <w:ind w:left="142" w:hanging="142"/>
+              <w:cnfStyle w:val="000000000000" w:firstRow="0" w:lastRow="0" w:firstColumn="0" w:lastColumn="0" w:oddVBand="0" w:evenVBand="0" w:oddHBand="0" w:evenHBand="0" w:firstRowFirstColumn="0" w:firstRowLastColumn="0" w:lastRowFirstColumn="0" w:lastRowLastColumn="0"/>
+              <w:rPr>
+                <w:rFonts w:cstheme="minorHAnsi"/>
+                <w:sz w:val="18"/>
+                <w:szCs w:val="18"/>
+              </w:rPr>
+            </w:pPr>
+            <w:r>
+              <w:rPr>
+                <w:rFonts w:cstheme="minorHAnsi"/>
+                <w:color w:val="000000" w:themeColor="text1"/>
+                <w:sz w:val="18"/>
+                <w:szCs w:val="18"/>
+                <w:u w:val="single"/>
+              </w:rPr>
+              <w:t>Adquisición de señales de EEG:</w:t>
+            </w:r>
+            <w:r>
+              <w:rPr>
+                <w:rFonts w:cstheme="minorHAnsi"/>
+                <w:color w:val="000000" w:themeColor="text1"/>
+                <w:sz w:val="18"/>
+                <w:szCs w:val="18"/>
+              </w:rPr>
+              <w:t xml:space="preserve"> El subgrupo M1 </w:t>
+            </w:r>
+            <w:r>
+              <w:rPr>
+                <w:rFonts w:cstheme="minorHAnsi"/>
+                <w:color w:val="000000" w:themeColor="text1"/>
+                <w:sz w:val="18"/>
+                <w:szCs w:val="18"/>
+              </w:rPr>
+              <w:t xml:space="preserve">de cada equipo </w:t>
+            </w:r>
+            <w:r>
+              <w:rPr>
+                <w:rFonts w:cstheme="minorHAnsi"/>
+                <w:color w:val="000000" w:themeColor="text1"/>
+                <w:sz w:val="18"/>
+                <w:szCs w:val="18"/>
+              </w:rPr>
+              <w:t xml:space="preserve">realizará </w:t>
+            </w:r>
+            <w:r>
+              <w:rPr>
+                <w:rFonts w:cstheme="minorHAnsi"/>
+                <w:color w:val="000000" w:themeColor="text1"/>
+                <w:sz w:val="18"/>
+                <w:szCs w:val="18"/>
+              </w:rPr>
+              <w:t>adquisición de datos de EEG según el protocolo de adquisición de señales otorgado por el director de la competencia.</w:t>
+            </w:r>
+          </w:p>
+        </w:tc>
+        <w:tc>
+          <w:tcPr>
+            <w:tcW w:w="1600" w:type="dxa"/>
+            <w:vAlign w:val="center"/>
+          </w:tcPr>
+          <w:p>
+            <w:pPr>
+              <w:ind w:left="-17"/>
+              <w:jc w:val="center"/>
+              <w:cnfStyle w:val="000000000000" w:firstRow="0" w:lastRow="0" w:firstColumn="0" w:lastColumn="0" w:oddVBand="0" w:evenVBand="0" w:oddHBand="0" w:evenHBand="0" w:firstRowFirstColumn="0" w:firstRowLastColumn="0" w:lastRowFirstColumn="0" w:lastRowLastColumn="0"/>
+              <w:rPr>
+                <w:rFonts w:cstheme="minorHAnsi"/>
+                <w:color w:val="000000" w:themeColor="text1"/>
+                <w:sz w:val="18"/>
+                <w:szCs w:val="18"/>
+              </w:rPr>
+            </w:pPr>
+            <w:r>
+              <w:rPr>
+                <w:rFonts w:cstheme="minorHAnsi"/>
+                <w:sz w:val="18"/>
+                <w:szCs w:val="18"/>
+              </w:rPr>
+              <w:t>BALDEZZARI LUCAS</w:t>
+            </w:r>
+          </w:p>
+        </w:tc>
+      </w:tr>
+      <w:tr>
+        <w:tc>
+          <w:tcPr>
+            <w:cnfStyle w:val="001000000000" w:firstRow="0" w:lastRow="0" w:firstColumn="1" w:lastColumn="0" w:oddVBand="0" w:evenVBand="0" w:oddHBand="0" w:evenHBand="0" w:firstRowFirstColumn="0" w:firstRowLastColumn="0" w:lastRowFirstColumn="0" w:lastRowLastColumn="0"/>
+            <w:tcW w:w="1306" w:type="dxa"/>
+          </w:tcPr>
+          <w:p>
+            <w:pPr>
+              <w:jc w:val="center"/>
+              <w:rPr>
+                <w:rFonts w:cstheme="minorHAnsi"/>
+                <w:sz w:val="18"/>
+                <w:szCs w:val="18"/>
+              </w:rPr>
+            </w:pPr>
+            <w:r>
+              <w:rPr>
+                <w:rFonts w:cstheme="minorHAnsi"/>
+                <w:sz w:val="18"/>
+                <w:szCs w:val="18"/>
+              </w:rPr>
+              <w:t>13:00 a 14:00</w:t>
+            </w:r>
+          </w:p>
+        </w:tc>
+        <w:tc>
+          <w:tcPr>
+            <w:tcW w:w="6202" w:type="dxa"/>
+          </w:tcPr>
+          <w:p>
+            <w:pPr>
+              <w:jc w:val="center"/>
+              <w:cnfStyle w:val="000000000000" w:firstRow="0" w:lastRow="0" w:firstColumn="0" w:lastColumn="0" w:oddVBand="0" w:evenVBand="0" w:oddHBand="0" w:evenHBand="0" w:firstRowFirstColumn="0" w:firstRowLastColumn="0" w:lastRowFirstColumn="0" w:lastRowLastColumn="0"/>
+              <w:rPr>
+                <w:rFonts w:cstheme="minorHAnsi"/>
+                <w:sz w:val="18"/>
+                <w:szCs w:val="18"/>
+              </w:rPr>
+            </w:pPr>
+            <w:r>
+              <w:rPr>
+                <w:rFonts w:cstheme="minorHAnsi"/>
+                <w:sz w:val="18"/>
+                <w:szCs w:val="18"/>
+              </w:rPr>
+              <w:t>Almuerzo</w:t>
+            </w:r>
+          </w:p>
+        </w:tc>
+        <w:tc>
+          <w:tcPr>
+            <w:tcW w:w="1600" w:type="dxa"/>
+            <w:vAlign w:val="center"/>
+          </w:tcPr>
+          <w:p>
+            <w:pPr>
+              <w:jc w:val="center"/>
+              <w:cnfStyle w:val="000000000000" w:firstRow="0" w:lastRow="0" w:firstColumn="0" w:lastColumn="0" w:oddVBand="0" w:evenVBand="0" w:oddHBand="0" w:evenHBand="0" w:firstRowFirstColumn="0" w:firstRowLastColumn="0" w:lastRowFirstColumn="0" w:lastRowLastColumn="0"/>
+              <w:rPr>
+                <w:rFonts w:cstheme="minorHAnsi"/>
+                <w:sz w:val="18"/>
+                <w:szCs w:val="18"/>
+              </w:rPr>
+            </w:pPr>
+          </w:p>
+        </w:tc>
+      </w:tr>
+      <w:tr>
+        <w:tc>
+          <w:tcPr>
+            <w:cnfStyle w:val="001000000000" w:firstRow="0" w:lastRow="0" w:firstColumn="1" w:lastColumn="0" w:oddVBand="0" w:evenVBand="0" w:oddHBand="0" w:evenHBand="0" w:firstRowFirstColumn="0" w:firstRowLastColumn="0" w:lastRowFirstColumn="0" w:lastRowLastColumn="0"/>
+            <w:tcW w:w="1306" w:type="dxa"/>
+          </w:tcPr>
+          <w:p>
+            <w:pPr>
+              <w:jc w:val="center"/>
+              <w:rPr>
+                <w:rFonts w:cstheme="minorHAnsi"/>
+                <w:sz w:val="18"/>
+                <w:szCs w:val="18"/>
+              </w:rPr>
+            </w:pPr>
+            <w:r>
+              <w:rPr>
+                <w:rFonts w:cstheme="minorHAnsi"/>
+                <w:sz w:val="18"/>
+                <w:szCs w:val="18"/>
+              </w:rPr>
+              <w:t>14:00 a 17:00</w:t>
+            </w:r>
+          </w:p>
+        </w:tc>
+        <w:tc>
+          <w:tcPr>
+            <w:tcW w:w="6202" w:type="dxa"/>
+          </w:tcPr>
+          <w:p>
+            <w:pPr>
+              <w:pStyle w:val="ListParagraph"/>
+              <w:numPr>
+                <w:ilvl w:val="0"/>
+                <w:numId w:val="4"/>
+              </w:numPr>
+              <w:ind w:left="110" w:hanging="110"/>
+              <w:cnfStyle w:val="000000000000" w:firstRow="0" w:lastRow="0" w:firstColumn="0" w:lastColumn="0" w:oddVBand="0" w:evenVBand="0" w:oddHBand="0" w:evenHBand="0" w:firstRowFirstColumn="0" w:firstRowLastColumn="0" w:lastRowFirstColumn="0" w:lastRowLastColumn="0"/>
+              <w:rPr>
+                <w:rFonts w:cstheme="minorHAnsi"/>
+                <w:sz w:val="18"/>
+                <w:szCs w:val="18"/>
+              </w:rPr>
+            </w:pPr>
+            <w:r>
+              <w:rPr>
+                <w:rFonts w:cstheme="minorHAnsi"/>
+                <w:sz w:val="18"/>
+                <w:szCs w:val="18"/>
+              </w:rPr>
+              <w:t>Seguir con las actividades de la mañana.</w:t>
+            </w:r>
+          </w:p>
+        </w:tc>
+        <w:tc>
+          <w:tcPr>
+            <w:tcW w:w="1600" w:type="dxa"/>
+            <w:vAlign w:val="center"/>
+          </w:tcPr>
+          <w:p>
+            <w:pPr>
+              <w:jc w:val="center"/>
+              <w:cnfStyle w:val="000000000000" w:firstRow="0" w:lastRow="0" w:firstColumn="0" w:lastColumn="0" w:oddVBand="0" w:evenVBand="0" w:oddHBand="0" w:evenHBand="0" w:firstRowFirstColumn="0" w:firstRowLastColumn="0" w:lastRowFirstColumn="0" w:lastRowLastColumn="0"/>
+              <w:rPr>
+                <w:rFonts w:cstheme="minorHAnsi"/>
+                <w:sz w:val="18"/>
+                <w:szCs w:val="18"/>
+              </w:rPr>
+            </w:pPr>
+            <w:r>
+              <w:rPr>
+                <w:rFonts w:cstheme="minorHAnsi"/>
+                <w:sz w:val="18"/>
+                <w:szCs w:val="18"/>
+              </w:rPr>
+              <w:t>BALDEZZARI LUCAS</w:t>
+            </w:r>
+          </w:p>
+        </w:tc>
+      </w:tr>
+    </w:tbl>
     <w:p>
       <w:pPr>
         <w:rPr>
@@ -1763,16 +2327,16 @@
           <w:lang w:val="en-US"/>
         </w:rPr>
         <w:drawing>
-          <wp:anchor distT="0" distB="0" distL="114300" distR="114300" simplePos="0" relativeHeight="251658240" behindDoc="0" locked="0" layoutInCell="1" allowOverlap="1" wp14:anchorId="0467F6E6" wp14:editId="1014A447">
+          <wp:anchor distT="0" distB="0" distL="114300" distR="114300" simplePos="0" relativeHeight="251658240" behindDoc="0" locked="0" layoutInCell="1" allowOverlap="1" wp14:anchorId="0467F6E6" wp14:editId="4F7603C8">
             <wp:simplePos x="0" y="0"/>
             <wp:positionH relativeFrom="margin">
-              <wp:posOffset>2306472</wp:posOffset>
+              <wp:align>center</wp:align>
             </wp:positionH>
             <wp:positionV relativeFrom="paragraph">
-              <wp:posOffset>5554</wp:posOffset>
+              <wp:posOffset>36129</wp:posOffset>
             </wp:positionV>
-            <wp:extent cx="1576316" cy="1356243"/>
-            <wp:effectExtent l="0" t="0" r="5080" b="0"/>
+            <wp:extent cx="1285866" cy="1106343"/>
+            <wp:effectExtent l="0" t="0" r="0" b="0"/>
             <wp:wrapNone/>
             <wp:docPr id="6" name="Picture 6"/>
             <wp:cNvGraphicFramePr>
@@ -1803,7 +2367,7 @@
                   <pic:spPr bwMode="auto">
                     <a:xfrm>
                       <a:off x="0" y="0"/>
-                      <a:ext cx="1579982" cy="1359397"/>
+                      <a:ext cx="1285866" cy="1106343"/>
                     </a:xfrm>
                     <a:prstGeom prst="rect">
                       <a:avLst/>
@@ -1849,29 +2413,28 @@
     </w:p>
     <w:p>
       <w:pPr>
-        <w:rPr>
-          <w:rFonts w:cstheme="minorHAnsi"/>
-        </w:rPr>
-      </w:pPr>
-    </w:p>
-    <w:p>
-      <w:pPr>
         <w:pStyle w:val="NoSpacing"/>
         <w:jc w:val="center"/>
         <w:rPr>
           <w:rFonts w:asciiTheme="minorHAnsi" w:hAnsiTheme="minorHAnsi" w:cstheme="minorHAnsi"/>
+          <w:sz w:val="22"/>
+          <w:szCs w:val="20"/>
         </w:rPr>
       </w:pPr>
       <w:proofErr w:type="spellStart"/>
       <w:r>
         <w:rPr>
           <w:rFonts w:asciiTheme="minorHAnsi" w:hAnsiTheme="minorHAnsi" w:cstheme="minorHAnsi"/>
+          <w:sz w:val="22"/>
+          <w:szCs w:val="20"/>
         </w:rPr>
         <w:t>M</w:t>
       </w:r>
       <w:r>
         <w:rPr>
           <w:rFonts w:asciiTheme="minorHAnsi" w:hAnsiTheme="minorHAnsi" w:cstheme="minorHAnsi"/>
+          <w:sz w:val="22"/>
+          <w:szCs w:val="20"/>
         </w:rPr>
         <w:t>Sc</w:t>
       </w:r>
@@ -1879,38 +2442,40 @@
       <w:r>
         <w:rPr>
           <w:rFonts w:asciiTheme="minorHAnsi" w:hAnsiTheme="minorHAnsi" w:cstheme="minorHAnsi"/>
+          <w:sz w:val="22"/>
+          <w:szCs w:val="20"/>
         </w:rPr>
         <w:t xml:space="preserve">. </w:t>
-      </w:r>
-      <w:proofErr w:type="spellStart"/>
-      <w:r>
-        <w:rPr>
-          <w:rFonts w:asciiTheme="minorHAnsi" w:hAnsiTheme="minorHAnsi" w:cstheme="minorHAnsi"/>
-        </w:rPr>
-        <w:t>Bioing</w:t>
-      </w:r>
-      <w:proofErr w:type="spellEnd"/>
-      <w:r>
-        <w:rPr>
-          <w:rFonts w:asciiTheme="minorHAnsi" w:hAnsiTheme="minorHAnsi" w:cstheme="minorHAnsi"/>
-        </w:rPr>
-        <w:t>.</w:t>
       </w:r>
       <w:r>
         <w:rPr>
           <w:rFonts w:asciiTheme="minorHAnsi" w:hAnsiTheme="minorHAnsi" w:cstheme="minorHAnsi"/>
+          <w:sz w:val="22"/>
+          <w:szCs w:val="20"/>
+        </w:rPr>
+        <w:t>Bioing.</w:t>
+      </w:r>
+      <w:r>
+        <w:rPr>
+          <w:rFonts w:asciiTheme="minorHAnsi" w:hAnsiTheme="minorHAnsi" w:cstheme="minorHAnsi"/>
+          <w:sz w:val="22"/>
+          <w:szCs w:val="20"/>
         </w:rPr>
         <w:t xml:space="preserve"> </w:t>
       </w:r>
       <w:r>
         <w:rPr>
           <w:rFonts w:asciiTheme="minorHAnsi" w:hAnsiTheme="minorHAnsi" w:cstheme="minorHAnsi"/>
+          <w:sz w:val="22"/>
+          <w:szCs w:val="20"/>
         </w:rPr>
         <w:t>BALDEZZARI</w:t>
       </w:r>
       <w:r>
         <w:rPr>
           <w:rFonts w:asciiTheme="minorHAnsi" w:hAnsiTheme="minorHAnsi" w:cstheme="minorHAnsi"/>
+          <w:sz w:val="22"/>
+          <w:szCs w:val="20"/>
         </w:rPr>
         <w:t xml:space="preserve"> Lucas Matías</w:t>
       </w:r>
@@ -1921,11 +2486,15 @@
         <w:jc w:val="center"/>
         <w:rPr>
           <w:rFonts w:asciiTheme="minorHAnsi" w:hAnsiTheme="minorHAnsi" w:cstheme="minorHAnsi"/>
+          <w:sz w:val="22"/>
+          <w:szCs w:val="20"/>
         </w:rPr>
       </w:pPr>
       <w:r>
         <w:rPr>
           <w:rFonts w:asciiTheme="minorHAnsi" w:hAnsiTheme="minorHAnsi" w:cstheme="minorHAnsi"/>
+          <w:sz w:val="22"/>
+          <w:szCs w:val="20"/>
         </w:rPr>
         <w:t>Docente Encargado</w:t>
       </w:r>
@@ -1936,23 +2505,31 @@
         <w:jc w:val="center"/>
         <w:rPr>
           <w:rFonts w:asciiTheme="minorHAnsi" w:hAnsiTheme="minorHAnsi" w:cstheme="minorHAnsi"/>
+          <w:sz w:val="22"/>
+          <w:szCs w:val="20"/>
         </w:rPr>
       </w:pPr>
       <w:r>
         <w:rPr>
           <w:rFonts w:asciiTheme="minorHAnsi" w:hAnsiTheme="minorHAnsi" w:cstheme="minorHAnsi"/>
+          <w:sz w:val="22"/>
+          <w:szCs w:val="20"/>
         </w:rPr>
         <w:t>24 de septiembre</w:t>
       </w:r>
       <w:r>
         <w:rPr>
           <w:rFonts w:asciiTheme="minorHAnsi" w:hAnsiTheme="minorHAnsi" w:cstheme="minorHAnsi"/>
+          <w:sz w:val="22"/>
+          <w:szCs w:val="20"/>
         </w:rPr>
         <w:t xml:space="preserve"> </w:t>
       </w:r>
       <w:r>
         <w:rPr>
           <w:rFonts w:asciiTheme="minorHAnsi" w:hAnsiTheme="minorHAnsi" w:cstheme="minorHAnsi"/>
+          <w:sz w:val="22"/>
+          <w:szCs w:val="20"/>
         </w:rPr>
         <w:t>de 2021</w:t>
       </w:r>
@@ -1963,11 +2540,15 @@
         <w:jc w:val="center"/>
         <w:rPr>
           <w:rFonts w:asciiTheme="minorHAnsi" w:hAnsiTheme="minorHAnsi" w:cstheme="minorHAnsi"/>
+          <w:sz w:val="22"/>
+          <w:szCs w:val="20"/>
         </w:rPr>
       </w:pPr>
       <w:r>
         <w:rPr>
           <w:rFonts w:asciiTheme="minorHAnsi" w:hAnsiTheme="minorHAnsi" w:cstheme="minorHAnsi"/>
+          <w:sz w:val="22"/>
+          <w:szCs w:val="20"/>
         </w:rPr>
         <w:t>Fray Bentos, Uruguay.</w:t>
       </w:r>
@@ -1985,7 +2566,7 @@
 </file>
 
 <file path=word/endnotes.xml><?xml version="1.0" encoding="utf-8"?>
-<w:endnotes xmlns:wpc="http://schemas.microsoft.com/office/word/2010/wordprocessingCanvas" xmlns:cx="http://schemas.microsoft.com/office/drawing/2014/chartex" xmlns:cx1="http://schemas.microsoft.com/office/drawing/2015/9/8/chartex" xmlns:mc="http://schemas.openxmlformats.org/markup-compatibility/2006" xmlns:o="urn:schemas-microsoft-com:office:office" xmlns:r="http://schemas.openxmlformats.org/officeDocument/2006/relationships" xmlns:m="http://schemas.openxmlformats.org/officeDocument/2006/math" xmlns:v="urn:schemas-microsoft-com:vml" xmlns:wp14="http://schemas.microsoft.com/office/word/2010/wordprocessingDrawing" xmlns:wp="http://schemas.openxmlformats.org/drawingml/2006/wordprocessingDrawing" xmlns:w10="urn:schemas-microsoft-com:office:word" xmlns:w="http://schemas.openxmlformats.org/wordprocessingml/2006/main" xmlns:w14="http://schemas.microsoft.com/office/word/2010/wordml" xmlns:w15="http://schemas.microsoft.com/office/word/2012/wordml" xmlns:w16se="http://schemas.microsoft.com/office/word/2015/wordml/symex" xmlns:wpg="http://schemas.microsoft.com/office/word/2010/wordprocessingGroup" xmlns:wpi="http://schemas.microsoft.com/office/word/2010/wordprocessingInk" xmlns:wne="http://schemas.microsoft.com/office/word/2006/wordml" xmlns:wps="http://schemas.microsoft.com/office/word/2010/wordprocessingShape" mc:Ignorable="w14 w15 w16se wp14">
+<w:endnotes xmlns:wpc="http://schemas.microsoft.com/office/word/2010/wordprocessingCanvas" xmlns:cx="http://schemas.microsoft.com/office/drawing/2014/chartex" xmlns:cx1="http://schemas.microsoft.com/office/drawing/2015/9/8/chartex" xmlns:cx2="http://schemas.microsoft.com/office/drawing/2015/10/21/chartex" xmlns:cx3="http://schemas.microsoft.com/office/drawing/2016/5/9/chartex" xmlns:cx4="http://schemas.microsoft.com/office/drawing/2016/5/10/chartex" xmlns:cx5="http://schemas.microsoft.com/office/drawing/2016/5/11/chartex" xmlns:cx6="http://schemas.microsoft.com/office/drawing/2016/5/12/chartex" xmlns:cx7="http://schemas.microsoft.com/office/drawing/2016/5/13/chartex" xmlns:cx8="http://schemas.microsoft.com/office/drawing/2016/5/14/chartex" xmlns:mc="http://schemas.openxmlformats.org/markup-compatibility/2006" xmlns:aink="http://schemas.microsoft.com/office/drawing/2016/ink" xmlns:am3d="http://schemas.microsoft.com/office/drawing/2017/model3d" xmlns:o="urn:schemas-microsoft-com:office:office" xmlns:r="http://schemas.openxmlformats.org/officeDocument/2006/relationships" xmlns:m="http://schemas.openxmlformats.org/officeDocument/2006/math" xmlns:v="urn:schemas-microsoft-com:vml" xmlns:wp14="http://schemas.microsoft.com/office/word/2010/wordprocessingDrawing" xmlns:wp="http://schemas.openxmlformats.org/drawingml/2006/wordprocessingDrawing" xmlns:w10="urn:schemas-microsoft-com:office:word" xmlns:w="http://schemas.openxmlformats.org/wordprocessingml/2006/main" xmlns:w14="http://schemas.microsoft.com/office/word/2010/wordml" xmlns:w15="http://schemas.microsoft.com/office/word/2012/wordml" xmlns:w16cex="http://schemas.microsoft.com/office/word/2018/wordml/cex" xmlns:w16cid="http://schemas.microsoft.com/office/word/2016/wordml/cid" xmlns:w16="http://schemas.microsoft.com/office/word/2018/wordml" xmlns:w16sdtdh="http://schemas.microsoft.com/office/word/2020/wordml/sdtdatahash" xmlns:w16se="http://schemas.microsoft.com/office/word/2015/wordml/symex" xmlns:wpg="http://schemas.microsoft.com/office/word/2010/wordprocessingGroup" xmlns:wpi="http://schemas.microsoft.com/office/word/2010/wordprocessingInk" xmlns:wne="http://schemas.microsoft.com/office/word/2006/wordml" xmlns:wps="http://schemas.microsoft.com/office/word/2010/wordprocessingShape" mc:Ignorable="w14 w15 w16se w16cid w16 w16cex w16sdtdh wp14">
   <w:endnote w:type="separator" w:id="-1">
     <w:p>
       <w:pPr>
@@ -2010,7 +2591,7 @@
 </file>
 
 <file path=word/footer1.xml><?xml version="1.0" encoding="utf-8"?>
-<w:ftr xmlns:wpc="http://schemas.microsoft.com/office/word/2010/wordprocessingCanvas" xmlns:cx="http://schemas.microsoft.com/office/drawing/2014/chartex" xmlns:cx1="http://schemas.microsoft.com/office/drawing/2015/9/8/chartex" xmlns:mc="http://schemas.openxmlformats.org/markup-compatibility/2006" xmlns:o="urn:schemas-microsoft-com:office:office" xmlns:r="http://schemas.openxmlformats.org/officeDocument/2006/relationships" xmlns:m="http://schemas.openxmlformats.org/officeDocument/2006/math" xmlns:v="urn:schemas-microsoft-com:vml" xmlns:wp14="http://schemas.microsoft.com/office/word/2010/wordprocessingDrawing" xmlns:wp="http://schemas.openxmlformats.org/drawingml/2006/wordprocessingDrawing" xmlns:w10="urn:schemas-microsoft-com:office:word" xmlns:w="http://schemas.openxmlformats.org/wordprocessingml/2006/main" xmlns:w14="http://schemas.microsoft.com/office/word/2010/wordml" xmlns:w15="http://schemas.microsoft.com/office/word/2012/wordml" xmlns:w16se="http://schemas.microsoft.com/office/word/2015/wordml/symex" xmlns:wpg="http://schemas.microsoft.com/office/word/2010/wordprocessingGroup" xmlns:wpi="http://schemas.microsoft.com/office/word/2010/wordprocessingInk" xmlns:wne="http://schemas.microsoft.com/office/word/2006/wordml" xmlns:wps="http://schemas.microsoft.com/office/word/2010/wordprocessingShape" mc:Ignorable="w14 w15 w16se wp14">
+<w:ftr xmlns:wpc="http://schemas.microsoft.com/office/word/2010/wordprocessingCanvas" xmlns:cx="http://schemas.microsoft.com/office/drawing/2014/chartex" xmlns:cx1="http://schemas.microsoft.com/office/drawing/2015/9/8/chartex" xmlns:cx2="http://schemas.microsoft.com/office/drawing/2015/10/21/chartex" xmlns:cx3="http://schemas.microsoft.com/office/drawing/2016/5/9/chartex" xmlns:cx4="http://schemas.microsoft.com/office/drawing/2016/5/10/chartex" xmlns:cx5="http://schemas.microsoft.com/office/drawing/2016/5/11/chartex" xmlns:cx6="http://schemas.microsoft.com/office/drawing/2016/5/12/chartex" xmlns:cx7="http://schemas.microsoft.com/office/drawing/2016/5/13/chartex" xmlns:cx8="http://schemas.microsoft.com/office/drawing/2016/5/14/chartex" xmlns:mc="http://schemas.openxmlformats.org/markup-compatibility/2006" xmlns:aink="http://schemas.microsoft.com/office/drawing/2016/ink" xmlns:am3d="http://schemas.microsoft.com/office/drawing/2017/model3d" xmlns:o="urn:schemas-microsoft-com:office:office" xmlns:r="http://schemas.openxmlformats.org/officeDocument/2006/relationships" xmlns:m="http://schemas.openxmlformats.org/officeDocument/2006/math" xmlns:v="urn:schemas-microsoft-com:vml" xmlns:wp14="http://schemas.microsoft.com/office/word/2010/wordprocessingDrawing" xmlns:wp="http://schemas.openxmlformats.org/drawingml/2006/wordprocessingDrawing" xmlns:w10="urn:schemas-microsoft-com:office:word" xmlns:w="http://schemas.openxmlformats.org/wordprocessingml/2006/main" xmlns:w14="http://schemas.microsoft.com/office/word/2010/wordml" xmlns:w15="http://schemas.microsoft.com/office/word/2012/wordml" xmlns:w16cex="http://schemas.microsoft.com/office/word/2018/wordml/cex" xmlns:w16cid="http://schemas.microsoft.com/office/word/2016/wordml/cid" xmlns:w16="http://schemas.microsoft.com/office/word/2018/wordml" xmlns:w16sdtdh="http://schemas.microsoft.com/office/word/2020/wordml/sdtdatahash" xmlns:w16se="http://schemas.microsoft.com/office/word/2015/wordml/symex" xmlns:wpg="http://schemas.microsoft.com/office/word/2010/wordprocessingGroup" xmlns:wpi="http://schemas.microsoft.com/office/word/2010/wordprocessingInk" xmlns:wne="http://schemas.microsoft.com/office/word/2006/wordml" xmlns:wps="http://schemas.microsoft.com/office/word/2010/wordprocessingShape" mc:Ignorable="w14 w15 w16se w16cid w16 w16cex w16sdtdh wp14">
   <w:tbl>
     <w:tblPr>
       <w:tblStyle w:val="TableGrid"/>
@@ -2236,7 +2817,7 @@
 </file>
 
 <file path=word/footnotes.xml><?xml version="1.0" encoding="utf-8"?>
-<w:footnotes xmlns:wpc="http://schemas.microsoft.com/office/word/2010/wordprocessingCanvas" xmlns:cx="http://schemas.microsoft.com/office/drawing/2014/chartex" xmlns:cx1="http://schemas.microsoft.com/office/drawing/2015/9/8/chartex" xmlns:mc="http://schemas.openxmlformats.org/markup-compatibility/2006" xmlns:o="urn:schemas-microsoft-com:office:office" xmlns:r="http://schemas.openxmlformats.org/officeDocument/2006/relationships" xmlns:m="http://schemas.openxmlformats.org/officeDocument/2006/math" xmlns:v="urn:schemas-microsoft-com:vml" xmlns:wp14="http://schemas.microsoft.com/office/word/2010/wordprocessingDrawing" xmlns:wp="http://schemas.openxmlformats.org/drawingml/2006/wordprocessingDrawing" xmlns:w10="urn:schemas-microsoft-com:office:word" xmlns:w="http://schemas.openxmlformats.org/wordprocessingml/2006/main" xmlns:w14="http://schemas.microsoft.com/office/word/2010/wordml" xmlns:w15="http://schemas.microsoft.com/office/word/2012/wordml" xmlns:w16se="http://schemas.microsoft.com/office/word/2015/wordml/symex" xmlns:wpg="http://schemas.microsoft.com/office/word/2010/wordprocessingGroup" xmlns:wpi="http://schemas.microsoft.com/office/word/2010/wordprocessingInk" xmlns:wne="http://schemas.microsoft.com/office/word/2006/wordml" xmlns:wps="http://schemas.microsoft.com/office/word/2010/wordprocessingShape" mc:Ignorable="w14 w15 w16se wp14">
+<w:footnotes xmlns:wpc="http://schemas.microsoft.com/office/word/2010/wordprocessingCanvas" xmlns:cx="http://schemas.microsoft.com/office/drawing/2014/chartex" xmlns:cx1="http://schemas.microsoft.com/office/drawing/2015/9/8/chartex" xmlns:cx2="http://schemas.microsoft.com/office/drawing/2015/10/21/chartex" xmlns:cx3="http://schemas.microsoft.com/office/drawing/2016/5/9/chartex" xmlns:cx4="http://schemas.microsoft.com/office/drawing/2016/5/10/chartex" xmlns:cx5="http://schemas.microsoft.com/office/drawing/2016/5/11/chartex" xmlns:cx6="http://schemas.microsoft.com/office/drawing/2016/5/12/chartex" xmlns:cx7="http://schemas.microsoft.com/office/drawing/2016/5/13/chartex" xmlns:cx8="http://schemas.microsoft.com/office/drawing/2016/5/14/chartex" xmlns:mc="http://schemas.openxmlformats.org/markup-compatibility/2006" xmlns:aink="http://schemas.microsoft.com/office/drawing/2016/ink" xmlns:am3d="http://schemas.microsoft.com/office/drawing/2017/model3d" xmlns:o="urn:schemas-microsoft-com:office:office" xmlns:r="http://schemas.openxmlformats.org/officeDocument/2006/relationships" xmlns:m="http://schemas.openxmlformats.org/officeDocument/2006/math" xmlns:v="urn:schemas-microsoft-com:vml" xmlns:wp14="http://schemas.microsoft.com/office/word/2010/wordprocessingDrawing" xmlns:wp="http://schemas.openxmlformats.org/drawingml/2006/wordprocessingDrawing" xmlns:w10="urn:schemas-microsoft-com:office:word" xmlns:w="http://schemas.openxmlformats.org/wordprocessingml/2006/main" xmlns:w14="http://schemas.microsoft.com/office/word/2010/wordml" xmlns:w15="http://schemas.microsoft.com/office/word/2012/wordml" xmlns:w16cex="http://schemas.microsoft.com/office/word/2018/wordml/cex" xmlns:w16cid="http://schemas.microsoft.com/office/word/2016/wordml/cid" xmlns:w16="http://schemas.microsoft.com/office/word/2018/wordml" xmlns:w16sdtdh="http://schemas.microsoft.com/office/word/2020/wordml/sdtdatahash" xmlns:w16se="http://schemas.microsoft.com/office/word/2015/wordml/symex" xmlns:wpg="http://schemas.microsoft.com/office/word/2010/wordprocessingGroup" xmlns:wpi="http://schemas.microsoft.com/office/word/2010/wordprocessingInk" xmlns:wne="http://schemas.microsoft.com/office/word/2006/wordml" xmlns:wps="http://schemas.microsoft.com/office/word/2010/wordprocessingShape" mc:Ignorable="w14 w15 w16se w16cid w16 w16cex w16sdtdh wp14">
   <w:footnote w:type="separator" w:id="-1">
     <w:p>
       <w:pPr>
@@ -2261,7 +2842,7 @@
 </file>
 
 <file path=word/header1.xml><?xml version="1.0" encoding="utf-8"?>
-<w:hdr xmlns:wpc="http://schemas.microsoft.com/office/word/2010/wordprocessingCanvas" xmlns:cx="http://schemas.microsoft.com/office/drawing/2014/chartex" xmlns:cx1="http://schemas.microsoft.com/office/drawing/2015/9/8/chartex" xmlns:mc="http://schemas.openxmlformats.org/markup-compatibility/2006" xmlns:o="urn:schemas-microsoft-com:office:office" xmlns:r="http://schemas.openxmlformats.org/officeDocument/2006/relationships" xmlns:m="http://schemas.openxmlformats.org/officeDocument/2006/math" xmlns:v="urn:schemas-microsoft-com:vml" xmlns:wp14="http://schemas.microsoft.com/office/word/2010/wordprocessingDrawing" xmlns:wp="http://schemas.openxmlformats.org/drawingml/2006/wordprocessingDrawing" xmlns:w10="urn:schemas-microsoft-com:office:word" xmlns:w="http://schemas.openxmlformats.org/wordprocessingml/2006/main" xmlns:w14="http://schemas.microsoft.com/office/word/2010/wordml" xmlns:w15="http://schemas.microsoft.com/office/word/2012/wordml" xmlns:w16se="http://schemas.microsoft.com/office/word/2015/wordml/symex" xmlns:wpg="http://schemas.microsoft.com/office/word/2010/wordprocessingGroup" xmlns:wpi="http://schemas.microsoft.com/office/word/2010/wordprocessingInk" xmlns:wne="http://schemas.microsoft.com/office/word/2006/wordml" xmlns:wps="http://schemas.microsoft.com/office/word/2010/wordprocessingShape" mc:Ignorable="w14 w15 w16se wp14">
+<w:hdr xmlns:wpc="http://schemas.microsoft.com/office/word/2010/wordprocessingCanvas" xmlns:cx="http://schemas.microsoft.com/office/drawing/2014/chartex" xmlns:cx1="http://schemas.microsoft.com/office/drawing/2015/9/8/chartex" xmlns:cx2="http://schemas.microsoft.com/office/drawing/2015/10/21/chartex" xmlns:cx3="http://schemas.microsoft.com/office/drawing/2016/5/9/chartex" xmlns:cx4="http://schemas.microsoft.com/office/drawing/2016/5/10/chartex" xmlns:cx5="http://schemas.microsoft.com/office/drawing/2016/5/11/chartex" xmlns:cx6="http://schemas.microsoft.com/office/drawing/2016/5/12/chartex" xmlns:cx7="http://schemas.microsoft.com/office/drawing/2016/5/13/chartex" xmlns:cx8="http://schemas.microsoft.com/office/drawing/2016/5/14/chartex" xmlns:mc="http://schemas.openxmlformats.org/markup-compatibility/2006" xmlns:aink="http://schemas.microsoft.com/office/drawing/2016/ink" xmlns:am3d="http://schemas.microsoft.com/office/drawing/2017/model3d" xmlns:o="urn:schemas-microsoft-com:office:office" xmlns:r="http://schemas.openxmlformats.org/officeDocument/2006/relationships" xmlns:m="http://schemas.openxmlformats.org/officeDocument/2006/math" xmlns:v="urn:schemas-microsoft-com:vml" xmlns:wp14="http://schemas.microsoft.com/office/word/2010/wordprocessingDrawing" xmlns:wp="http://schemas.openxmlformats.org/drawingml/2006/wordprocessingDrawing" xmlns:w10="urn:schemas-microsoft-com:office:word" xmlns:w="http://schemas.openxmlformats.org/wordprocessingml/2006/main" xmlns:w14="http://schemas.microsoft.com/office/word/2010/wordml" xmlns:w15="http://schemas.microsoft.com/office/word/2012/wordml" xmlns:w16cex="http://schemas.microsoft.com/office/word/2018/wordml/cex" xmlns:w16cid="http://schemas.microsoft.com/office/word/2016/wordml/cid" xmlns:w16="http://schemas.microsoft.com/office/word/2018/wordml" xmlns:w16sdtdh="http://schemas.microsoft.com/office/word/2020/wordml/sdtdatahash" xmlns:w16se="http://schemas.microsoft.com/office/word/2015/wordml/symex" xmlns:wpg="http://schemas.microsoft.com/office/word/2010/wordprocessingGroup" xmlns:wpi="http://schemas.microsoft.com/office/word/2010/wordprocessingInk" xmlns:wne="http://schemas.microsoft.com/office/word/2006/wordml" xmlns:wps="http://schemas.microsoft.com/office/word/2010/wordprocessingShape" mc:Ignorable="w14 w15 w16se w16cid w16 w16cex w16sdtdh wp14">
   <w:tbl>
     <w:tblPr>
       <w:tblStyle w:val="TableGrid"/>
@@ -2396,8 +2977,94 @@
 </file>
 
 <file path=word/numbering.xml><?xml version="1.0" encoding="utf-8"?>
-<w:numbering xmlns:wpc="http://schemas.microsoft.com/office/word/2010/wordprocessingCanvas" xmlns:cx="http://schemas.microsoft.com/office/drawing/2014/chartex" xmlns:cx1="http://schemas.microsoft.com/office/drawing/2015/9/8/chartex" xmlns:mc="http://schemas.openxmlformats.org/markup-compatibility/2006" xmlns:o="urn:schemas-microsoft-com:office:office" xmlns:r="http://schemas.openxmlformats.org/officeDocument/2006/relationships" xmlns:m="http://schemas.openxmlformats.org/officeDocument/2006/math" xmlns:v="urn:schemas-microsoft-com:vml" xmlns:wp14="http://schemas.microsoft.com/office/word/2010/wordprocessingDrawing" xmlns:wp="http://schemas.openxmlformats.org/drawingml/2006/wordprocessingDrawing" xmlns:w10="urn:schemas-microsoft-com:office:word" xmlns:w="http://schemas.openxmlformats.org/wordprocessingml/2006/main" xmlns:w14="http://schemas.microsoft.com/office/word/2010/wordml" xmlns:w15="http://schemas.microsoft.com/office/word/2012/wordml" xmlns:w16se="http://schemas.microsoft.com/office/word/2015/wordml/symex" xmlns:wpg="http://schemas.microsoft.com/office/word/2010/wordprocessingGroup" xmlns:wpi="http://schemas.microsoft.com/office/word/2010/wordprocessingInk" xmlns:wne="http://schemas.microsoft.com/office/word/2006/wordml" xmlns:wps="http://schemas.microsoft.com/office/word/2010/wordprocessingShape" mc:Ignorable="w14 w15 w16se wp14">
+<w:numbering xmlns:wpc="http://schemas.microsoft.com/office/word/2010/wordprocessingCanvas" xmlns:cx="http://schemas.microsoft.com/office/drawing/2014/chartex" xmlns:cx1="http://schemas.microsoft.com/office/drawing/2015/9/8/chartex" xmlns:cx2="http://schemas.microsoft.com/office/drawing/2015/10/21/chartex" xmlns:cx3="http://schemas.microsoft.com/office/drawing/2016/5/9/chartex" xmlns:cx4="http://schemas.microsoft.com/office/drawing/2016/5/10/chartex" xmlns:cx5="http://schemas.microsoft.com/office/drawing/2016/5/11/chartex" xmlns:cx6="http://schemas.microsoft.com/office/drawing/2016/5/12/chartex" xmlns:cx7="http://schemas.microsoft.com/office/drawing/2016/5/13/chartex" xmlns:cx8="http://schemas.microsoft.com/office/drawing/2016/5/14/chartex" xmlns:mc="http://schemas.openxmlformats.org/markup-compatibility/2006" xmlns:aink="http://schemas.microsoft.com/office/drawing/2016/ink" xmlns:am3d="http://schemas.microsoft.com/office/drawing/2017/model3d" xmlns:o="urn:schemas-microsoft-com:office:office" xmlns:r="http://schemas.openxmlformats.org/officeDocument/2006/relationships" xmlns:m="http://schemas.openxmlformats.org/officeDocument/2006/math" xmlns:v="urn:schemas-microsoft-com:vml" xmlns:wp14="http://schemas.microsoft.com/office/word/2010/wordprocessingDrawing" xmlns:wp="http://schemas.openxmlformats.org/drawingml/2006/wordprocessingDrawing" xmlns:w10="urn:schemas-microsoft-com:office:word" xmlns:w="http://schemas.openxmlformats.org/wordprocessingml/2006/main" xmlns:w14="http://schemas.microsoft.com/office/word/2010/wordml" xmlns:w15="http://schemas.microsoft.com/office/word/2012/wordml" xmlns:w16cex="http://schemas.microsoft.com/office/word/2018/wordml/cex" xmlns:w16cid="http://schemas.microsoft.com/office/word/2016/wordml/cid" xmlns:w16="http://schemas.microsoft.com/office/word/2018/wordml" xmlns:w16sdtdh="http://schemas.microsoft.com/office/word/2020/wordml/sdtdatahash" xmlns:w16se="http://schemas.microsoft.com/office/word/2015/wordml/symex" xmlns:wpg="http://schemas.microsoft.com/office/word/2010/wordprocessingGroup" xmlns:wpi="http://schemas.microsoft.com/office/word/2010/wordprocessingInk" xmlns:wne="http://schemas.microsoft.com/office/word/2006/wordml" xmlns:wps="http://schemas.microsoft.com/office/word/2010/wordprocessingShape" mc:Ignorable="w14 w15 w16se w16cid w16 w16cex w16sdtdh wp14">
   <w:abstractNum w:abstractNumId="0" w15:restartNumberingAfterBreak="0">
+    <w:nsid w:val="00E73B7C"/>
+    <w:multiLevelType w:val="hybridMultilevel"/>
+    <w:tmpl w:val="65166890"/>
+    <w:lvl w:ilvl="0" w:tplc="580A001B">
+      <w:start w:val="1"/>
+      <w:numFmt w:val="lowerRoman"/>
+      <w:lvlText w:val="%1."/>
+      <w:lvlJc w:val="right"/>
+      <w:pPr>
+        <w:ind w:left="703" w:hanging="360"/>
+      </w:pPr>
+    </w:lvl>
+    <w:lvl w:ilvl="1" w:tplc="580A0019" w:tentative="1">
+      <w:start w:val="1"/>
+      <w:numFmt w:val="lowerLetter"/>
+      <w:lvlText w:val="%2."/>
+      <w:lvlJc w:val="left"/>
+      <w:pPr>
+        <w:ind w:left="1423" w:hanging="360"/>
+      </w:pPr>
+    </w:lvl>
+    <w:lvl w:ilvl="2" w:tplc="580A001B" w:tentative="1">
+      <w:start w:val="1"/>
+      <w:numFmt w:val="lowerRoman"/>
+      <w:lvlText w:val="%3."/>
+      <w:lvlJc w:val="right"/>
+      <w:pPr>
+        <w:ind w:left="2143" w:hanging="180"/>
+      </w:pPr>
+    </w:lvl>
+    <w:lvl w:ilvl="3" w:tplc="580A000F" w:tentative="1">
+      <w:start w:val="1"/>
+      <w:numFmt w:val="decimal"/>
+      <w:lvlText w:val="%4."/>
+      <w:lvlJc w:val="left"/>
+      <w:pPr>
+        <w:ind w:left="2863" w:hanging="360"/>
+      </w:pPr>
+    </w:lvl>
+    <w:lvl w:ilvl="4" w:tplc="580A0019" w:tentative="1">
+      <w:start w:val="1"/>
+      <w:numFmt w:val="lowerLetter"/>
+      <w:lvlText w:val="%5."/>
+      <w:lvlJc w:val="left"/>
+      <w:pPr>
+        <w:ind w:left="3583" w:hanging="360"/>
+      </w:pPr>
+    </w:lvl>
+    <w:lvl w:ilvl="5" w:tplc="580A001B" w:tentative="1">
+      <w:start w:val="1"/>
+      <w:numFmt w:val="lowerRoman"/>
+      <w:lvlText w:val="%6."/>
+      <w:lvlJc w:val="right"/>
+      <w:pPr>
+        <w:ind w:left="4303" w:hanging="180"/>
+      </w:pPr>
+    </w:lvl>
+    <w:lvl w:ilvl="6" w:tplc="580A000F" w:tentative="1">
+      <w:start w:val="1"/>
+      <w:numFmt w:val="decimal"/>
+      <w:lvlText w:val="%7."/>
+      <w:lvlJc w:val="left"/>
+      <w:pPr>
+        <w:ind w:left="5023" w:hanging="360"/>
+      </w:pPr>
+    </w:lvl>
+    <w:lvl w:ilvl="7" w:tplc="580A0019" w:tentative="1">
+      <w:start w:val="1"/>
+      <w:numFmt w:val="lowerLetter"/>
+      <w:lvlText w:val="%8."/>
+      <w:lvlJc w:val="left"/>
+      <w:pPr>
+        <w:ind w:left="5743" w:hanging="360"/>
+      </w:pPr>
+    </w:lvl>
+    <w:lvl w:ilvl="8" w:tplc="580A001B" w:tentative="1">
+      <w:start w:val="1"/>
+      <w:numFmt w:val="lowerRoman"/>
+      <w:lvlText w:val="%9."/>
+      <w:lvlJc w:val="right"/>
+      <w:pPr>
+        <w:ind w:left="6463" w:hanging="180"/>
+      </w:pPr>
+    </w:lvl>
+  </w:abstractNum>
+  <w:abstractNum w:abstractNumId="1" w15:restartNumberingAfterBreak="0">
     <w:nsid w:val="10997EA6"/>
     <w:multiLevelType w:val="hybridMultilevel"/>
     <w:tmpl w:val="1246806A"/>
@@ -2510,7 +3177,7 @@
       </w:rPr>
     </w:lvl>
   </w:abstractNum>
-  <w:abstractNum w:abstractNumId="1" w15:restartNumberingAfterBreak="0">
+  <w:abstractNum w:abstractNumId="2" w15:restartNumberingAfterBreak="0">
     <w:nsid w:val="19E23941"/>
     <w:multiLevelType w:val="hybridMultilevel"/>
     <w:tmpl w:val="488A3960"/>
@@ -2623,10 +3290,10 @@
       </w:rPr>
     </w:lvl>
   </w:abstractNum>
-  <w:abstractNum w:abstractNumId="2" w15:restartNumberingAfterBreak="0">
+  <w:abstractNum w:abstractNumId="3" w15:restartNumberingAfterBreak="0">
     <w:nsid w:val="1FC1556F"/>
     <w:multiLevelType w:val="hybridMultilevel"/>
-    <w:tmpl w:val="9BC095F8"/>
+    <w:tmpl w:val="A2529018"/>
     <w:lvl w:ilvl="0" w:tplc="580A000F">
       <w:start w:val="1"/>
       <w:numFmt w:val="decimal"/>
@@ -2709,7 +3376,93 @@
       </w:pPr>
     </w:lvl>
   </w:abstractNum>
-  <w:abstractNum w:abstractNumId="3" w15:restartNumberingAfterBreak="0">
+  <w:abstractNum w:abstractNumId="4" w15:restartNumberingAfterBreak="0">
+    <w:nsid w:val="41ED71CD"/>
+    <w:multiLevelType w:val="hybridMultilevel"/>
+    <w:tmpl w:val="A2529018"/>
+    <w:lvl w:ilvl="0" w:tplc="580A000F">
+      <w:start w:val="1"/>
+      <w:numFmt w:val="decimal"/>
+      <w:lvlText w:val="%1."/>
+      <w:lvlJc w:val="left"/>
+      <w:pPr>
+        <w:ind w:left="703" w:hanging="360"/>
+      </w:pPr>
+    </w:lvl>
+    <w:lvl w:ilvl="1" w:tplc="580A0019" w:tentative="1">
+      <w:start w:val="1"/>
+      <w:numFmt w:val="lowerLetter"/>
+      <w:lvlText w:val="%2."/>
+      <w:lvlJc w:val="left"/>
+      <w:pPr>
+        <w:ind w:left="1423" w:hanging="360"/>
+      </w:pPr>
+    </w:lvl>
+    <w:lvl w:ilvl="2" w:tplc="580A001B" w:tentative="1">
+      <w:start w:val="1"/>
+      <w:numFmt w:val="lowerRoman"/>
+      <w:lvlText w:val="%3."/>
+      <w:lvlJc w:val="right"/>
+      <w:pPr>
+        <w:ind w:left="2143" w:hanging="180"/>
+      </w:pPr>
+    </w:lvl>
+    <w:lvl w:ilvl="3" w:tplc="580A000F" w:tentative="1">
+      <w:start w:val="1"/>
+      <w:numFmt w:val="decimal"/>
+      <w:lvlText w:val="%4."/>
+      <w:lvlJc w:val="left"/>
+      <w:pPr>
+        <w:ind w:left="2863" w:hanging="360"/>
+      </w:pPr>
+    </w:lvl>
+    <w:lvl w:ilvl="4" w:tplc="580A0019" w:tentative="1">
+      <w:start w:val="1"/>
+      <w:numFmt w:val="lowerLetter"/>
+      <w:lvlText w:val="%5."/>
+      <w:lvlJc w:val="left"/>
+      <w:pPr>
+        <w:ind w:left="3583" w:hanging="360"/>
+      </w:pPr>
+    </w:lvl>
+    <w:lvl w:ilvl="5" w:tplc="580A001B" w:tentative="1">
+      <w:start w:val="1"/>
+      <w:numFmt w:val="lowerRoman"/>
+      <w:lvlText w:val="%6."/>
+      <w:lvlJc w:val="right"/>
+      <w:pPr>
+        <w:ind w:left="4303" w:hanging="180"/>
+      </w:pPr>
+    </w:lvl>
+    <w:lvl w:ilvl="6" w:tplc="580A000F" w:tentative="1">
+      <w:start w:val="1"/>
+      <w:numFmt w:val="decimal"/>
+      <w:lvlText w:val="%7."/>
+      <w:lvlJc w:val="left"/>
+      <w:pPr>
+        <w:ind w:left="5023" w:hanging="360"/>
+      </w:pPr>
+    </w:lvl>
+    <w:lvl w:ilvl="7" w:tplc="580A0019" w:tentative="1">
+      <w:start w:val="1"/>
+      <w:numFmt w:val="lowerLetter"/>
+      <w:lvlText w:val="%8."/>
+      <w:lvlJc w:val="left"/>
+      <w:pPr>
+        <w:ind w:left="5743" w:hanging="360"/>
+      </w:pPr>
+    </w:lvl>
+    <w:lvl w:ilvl="8" w:tplc="580A001B" w:tentative="1">
+      <w:start w:val="1"/>
+      <w:numFmt w:val="lowerRoman"/>
+      <w:lvlText w:val="%9."/>
+      <w:lvlJc w:val="right"/>
+      <w:pPr>
+        <w:ind w:left="6463" w:hanging="180"/>
+      </w:pPr>
+    </w:lvl>
+  </w:abstractNum>
+  <w:abstractNum w:abstractNumId="5" w15:restartNumberingAfterBreak="0">
     <w:nsid w:val="4550576A"/>
     <w:multiLevelType w:val="hybridMultilevel"/>
     <w:tmpl w:val="A0FC6646"/>
@@ -2798,7 +3551,7 @@
       </w:pPr>
     </w:lvl>
   </w:abstractNum>
-  <w:abstractNum w:abstractNumId="4" w15:restartNumberingAfterBreak="0">
+  <w:abstractNum w:abstractNumId="6" w15:restartNumberingAfterBreak="0">
     <w:nsid w:val="46D94503"/>
     <w:multiLevelType w:val="hybridMultilevel"/>
     <w:tmpl w:val="647418DA"/>
@@ -2911,7 +3664,7 @@
       </w:rPr>
     </w:lvl>
   </w:abstractNum>
-  <w:abstractNum w:abstractNumId="5" w15:restartNumberingAfterBreak="0">
+  <w:abstractNum w:abstractNumId="7" w15:restartNumberingAfterBreak="0">
     <w:nsid w:val="4C6D325F"/>
     <w:multiLevelType w:val="hybridMultilevel"/>
     <w:tmpl w:val="423A11A0"/>
@@ -3024,7 +3777,93 @@
       </w:rPr>
     </w:lvl>
   </w:abstractNum>
-  <w:abstractNum w:abstractNumId="6" w15:restartNumberingAfterBreak="0">
+  <w:abstractNum w:abstractNumId="8" w15:restartNumberingAfterBreak="0">
+    <w:nsid w:val="4CED704F"/>
+    <w:multiLevelType w:val="hybridMultilevel"/>
+    <w:tmpl w:val="8F74DE64"/>
+    <w:lvl w:ilvl="0" w:tplc="580A001B">
+      <w:start w:val="1"/>
+      <w:numFmt w:val="lowerRoman"/>
+      <w:lvlText w:val="%1."/>
+      <w:lvlJc w:val="right"/>
+      <w:pPr>
+        <w:ind w:left="720" w:hanging="360"/>
+      </w:pPr>
+    </w:lvl>
+    <w:lvl w:ilvl="1" w:tplc="580A0019" w:tentative="1">
+      <w:start w:val="1"/>
+      <w:numFmt w:val="lowerLetter"/>
+      <w:lvlText w:val="%2."/>
+      <w:lvlJc w:val="left"/>
+      <w:pPr>
+        <w:ind w:left="1440" w:hanging="360"/>
+      </w:pPr>
+    </w:lvl>
+    <w:lvl w:ilvl="2" w:tplc="580A001B" w:tentative="1">
+      <w:start w:val="1"/>
+      <w:numFmt w:val="lowerRoman"/>
+      <w:lvlText w:val="%3."/>
+      <w:lvlJc w:val="right"/>
+      <w:pPr>
+        <w:ind w:left="2160" w:hanging="180"/>
+      </w:pPr>
+    </w:lvl>
+    <w:lvl w:ilvl="3" w:tplc="580A000F" w:tentative="1">
+      <w:start w:val="1"/>
+      <w:numFmt w:val="decimal"/>
+      <w:lvlText w:val="%4."/>
+      <w:lvlJc w:val="left"/>
+      <w:pPr>
+        <w:ind w:left="2880" w:hanging="360"/>
+      </w:pPr>
+    </w:lvl>
+    <w:lvl w:ilvl="4" w:tplc="580A0019" w:tentative="1">
+      <w:start w:val="1"/>
+      <w:numFmt w:val="lowerLetter"/>
+      <w:lvlText w:val="%5."/>
+      <w:lvlJc w:val="left"/>
+      <w:pPr>
+        <w:ind w:left="3600" w:hanging="360"/>
+      </w:pPr>
+    </w:lvl>
+    <w:lvl w:ilvl="5" w:tplc="580A001B" w:tentative="1">
+      <w:start w:val="1"/>
+      <w:numFmt w:val="lowerRoman"/>
+      <w:lvlText w:val="%6."/>
+      <w:lvlJc w:val="right"/>
+      <w:pPr>
+        <w:ind w:left="4320" w:hanging="180"/>
+      </w:pPr>
+    </w:lvl>
+    <w:lvl w:ilvl="6" w:tplc="580A000F" w:tentative="1">
+      <w:start w:val="1"/>
+      <w:numFmt w:val="decimal"/>
+      <w:lvlText w:val="%7."/>
+      <w:lvlJc w:val="left"/>
+      <w:pPr>
+        <w:ind w:left="5040" w:hanging="360"/>
+      </w:pPr>
+    </w:lvl>
+    <w:lvl w:ilvl="7" w:tplc="580A0019" w:tentative="1">
+      <w:start w:val="1"/>
+      <w:numFmt w:val="lowerLetter"/>
+      <w:lvlText w:val="%8."/>
+      <w:lvlJc w:val="left"/>
+      <w:pPr>
+        <w:ind w:left="5760" w:hanging="360"/>
+      </w:pPr>
+    </w:lvl>
+    <w:lvl w:ilvl="8" w:tplc="580A001B" w:tentative="1">
+      <w:start w:val="1"/>
+      <w:numFmt w:val="lowerRoman"/>
+      <w:lvlText w:val="%9."/>
+      <w:lvlJc w:val="right"/>
+      <w:pPr>
+        <w:ind w:left="6480" w:hanging="180"/>
+      </w:pPr>
+    </w:lvl>
+  </w:abstractNum>
+  <w:abstractNum w:abstractNumId="9" w15:restartNumberingAfterBreak="0">
     <w:nsid w:val="5CD22EC1"/>
     <w:multiLevelType w:val="hybridMultilevel"/>
     <w:tmpl w:val="C118566E"/>
@@ -3137,10 +3976,10 @@
       </w:rPr>
     </w:lvl>
   </w:abstractNum>
-  <w:abstractNum w:abstractNumId="7" w15:restartNumberingAfterBreak="0">
+  <w:abstractNum w:abstractNumId="10" w15:restartNumberingAfterBreak="0">
     <w:nsid w:val="60D764DE"/>
     <w:multiLevelType w:val="hybridMultilevel"/>
-    <w:tmpl w:val="64707978"/>
+    <w:tmpl w:val="CABE8F38"/>
     <w:lvl w:ilvl="0" w:tplc="580A0001">
       <w:start w:val="1"/>
       <w:numFmt w:val="bullet"/>
@@ -3250,7 +4089,7 @@
       </w:rPr>
     </w:lvl>
   </w:abstractNum>
-  <w:abstractNum w:abstractNumId="8" w15:restartNumberingAfterBreak="0">
+  <w:abstractNum w:abstractNumId="11" w15:restartNumberingAfterBreak="0">
     <w:nsid w:val="615D6834"/>
     <w:multiLevelType w:val="hybridMultilevel"/>
     <w:tmpl w:val="BFEC617C"/>
@@ -3339,7 +4178,7 @@
       </w:pPr>
     </w:lvl>
   </w:abstractNum>
-  <w:abstractNum w:abstractNumId="9" w15:restartNumberingAfterBreak="0">
+  <w:abstractNum w:abstractNumId="12" w15:restartNumberingAfterBreak="0">
     <w:nsid w:val="74B8186B"/>
     <w:multiLevelType w:val="hybridMultilevel"/>
     <w:tmpl w:val="F54281D0"/>
@@ -3451,7 +4290,93 @@
       </w:rPr>
     </w:lvl>
   </w:abstractNum>
-  <w:abstractNum w:abstractNumId="10" w15:restartNumberingAfterBreak="0">
+  <w:abstractNum w:abstractNumId="13" w15:restartNumberingAfterBreak="0">
+    <w:nsid w:val="79DC484B"/>
+    <w:multiLevelType w:val="hybridMultilevel"/>
+    <w:tmpl w:val="A2529018"/>
+    <w:lvl w:ilvl="0" w:tplc="580A000F">
+      <w:start w:val="1"/>
+      <w:numFmt w:val="decimal"/>
+      <w:lvlText w:val="%1."/>
+      <w:lvlJc w:val="left"/>
+      <w:pPr>
+        <w:ind w:left="703" w:hanging="360"/>
+      </w:pPr>
+    </w:lvl>
+    <w:lvl w:ilvl="1" w:tplc="580A0019" w:tentative="1">
+      <w:start w:val="1"/>
+      <w:numFmt w:val="lowerLetter"/>
+      <w:lvlText w:val="%2."/>
+      <w:lvlJc w:val="left"/>
+      <w:pPr>
+        <w:ind w:left="1423" w:hanging="360"/>
+      </w:pPr>
+    </w:lvl>
+    <w:lvl w:ilvl="2" w:tplc="580A001B" w:tentative="1">
+      <w:start w:val="1"/>
+      <w:numFmt w:val="lowerRoman"/>
+      <w:lvlText w:val="%3."/>
+      <w:lvlJc w:val="right"/>
+      <w:pPr>
+        <w:ind w:left="2143" w:hanging="180"/>
+      </w:pPr>
+    </w:lvl>
+    <w:lvl w:ilvl="3" w:tplc="580A000F" w:tentative="1">
+      <w:start w:val="1"/>
+      <w:numFmt w:val="decimal"/>
+      <w:lvlText w:val="%4."/>
+      <w:lvlJc w:val="left"/>
+      <w:pPr>
+        <w:ind w:left="2863" w:hanging="360"/>
+      </w:pPr>
+    </w:lvl>
+    <w:lvl w:ilvl="4" w:tplc="580A0019" w:tentative="1">
+      <w:start w:val="1"/>
+      <w:numFmt w:val="lowerLetter"/>
+      <w:lvlText w:val="%5."/>
+      <w:lvlJc w:val="left"/>
+      <w:pPr>
+        <w:ind w:left="3583" w:hanging="360"/>
+      </w:pPr>
+    </w:lvl>
+    <w:lvl w:ilvl="5" w:tplc="580A001B" w:tentative="1">
+      <w:start w:val="1"/>
+      <w:numFmt w:val="lowerRoman"/>
+      <w:lvlText w:val="%6."/>
+      <w:lvlJc w:val="right"/>
+      <w:pPr>
+        <w:ind w:left="4303" w:hanging="180"/>
+      </w:pPr>
+    </w:lvl>
+    <w:lvl w:ilvl="6" w:tplc="580A000F" w:tentative="1">
+      <w:start w:val="1"/>
+      <w:numFmt w:val="decimal"/>
+      <w:lvlText w:val="%7."/>
+      <w:lvlJc w:val="left"/>
+      <w:pPr>
+        <w:ind w:left="5023" w:hanging="360"/>
+      </w:pPr>
+    </w:lvl>
+    <w:lvl w:ilvl="7" w:tplc="580A0019" w:tentative="1">
+      <w:start w:val="1"/>
+      <w:numFmt w:val="lowerLetter"/>
+      <w:lvlText w:val="%8."/>
+      <w:lvlJc w:val="left"/>
+      <w:pPr>
+        <w:ind w:left="5743" w:hanging="360"/>
+      </w:pPr>
+    </w:lvl>
+    <w:lvl w:ilvl="8" w:tplc="580A001B" w:tentative="1">
+      <w:start w:val="1"/>
+      <w:numFmt w:val="lowerRoman"/>
+      <w:lvlText w:val="%9."/>
+      <w:lvlJc w:val="right"/>
+      <w:pPr>
+        <w:ind w:left="6463" w:hanging="180"/>
+      </w:pPr>
+    </w:lvl>
+  </w:abstractNum>
+  <w:abstractNum w:abstractNumId="14" w15:restartNumberingAfterBreak="0">
     <w:nsid w:val="79F50D97"/>
     <w:multiLevelType w:val="hybridMultilevel"/>
     <w:tmpl w:val="7D0EDDB8"/>
@@ -3565,43 +4490,55 @@
     </w:lvl>
   </w:abstractNum>
   <w:num w:numId="1">
+    <w:abstractNumId w:val="1"/>
+  </w:num>
+  <w:num w:numId="2">
+    <w:abstractNumId w:val="14"/>
+  </w:num>
+  <w:num w:numId="3">
+    <w:abstractNumId w:val="7"/>
+  </w:num>
+  <w:num w:numId="4">
+    <w:abstractNumId w:val="10"/>
+  </w:num>
+  <w:num w:numId="5">
+    <w:abstractNumId w:val="12"/>
+  </w:num>
+  <w:num w:numId="6">
+    <w:abstractNumId w:val="6"/>
+  </w:num>
+  <w:num w:numId="7">
+    <w:abstractNumId w:val="3"/>
+  </w:num>
+  <w:num w:numId="8">
+    <w:abstractNumId w:val="9"/>
+  </w:num>
+  <w:num w:numId="9">
+    <w:abstractNumId w:val="11"/>
+  </w:num>
+  <w:num w:numId="10">
+    <w:abstractNumId w:val="2"/>
+  </w:num>
+  <w:num w:numId="11">
+    <w:abstractNumId w:val="5"/>
+  </w:num>
+  <w:num w:numId="12">
+    <w:abstractNumId w:val="4"/>
+  </w:num>
+  <w:num w:numId="13">
     <w:abstractNumId w:val="0"/>
   </w:num>
-  <w:num w:numId="2">
-    <w:abstractNumId w:val="10"/>
-  </w:num>
-  <w:num w:numId="3">
-    <w:abstractNumId w:val="5"/>
-  </w:num>
-  <w:num w:numId="4">
-    <w:abstractNumId w:val="7"/>
-  </w:num>
-  <w:num w:numId="5">
-    <w:abstractNumId w:val="9"/>
-  </w:num>
-  <w:num w:numId="6">
-    <w:abstractNumId w:val="4"/>
-  </w:num>
-  <w:num w:numId="7">
-    <w:abstractNumId w:val="2"/>
-  </w:num>
-  <w:num w:numId="8">
-    <w:abstractNumId w:val="6"/>
-  </w:num>
-  <w:num w:numId="9">
+  <w:num w:numId="14">
     <w:abstractNumId w:val="8"/>
   </w:num>
-  <w:num w:numId="10">
-    <w:abstractNumId w:val="1"/>
-  </w:num>
-  <w:num w:numId="11">
-    <w:abstractNumId w:val="3"/>
+  <w:num w:numId="15">
+    <w:abstractNumId w:val="13"/>
   </w:num>
 </w:numbering>
 </file>
 
 <file path=word/styles.xml><?xml version="1.0" encoding="utf-8"?>
-<w:styles xmlns:mc="http://schemas.openxmlformats.org/markup-compatibility/2006" xmlns:r="http://schemas.openxmlformats.org/officeDocument/2006/relationships" xmlns:w="http://schemas.openxmlformats.org/wordprocessingml/2006/main" xmlns:w14="http://schemas.microsoft.com/office/word/2010/wordml" xmlns:w15="http://schemas.microsoft.com/office/word/2012/wordml" xmlns:w16se="http://schemas.microsoft.com/office/word/2015/wordml/symex" mc:Ignorable="w14 w15 w16se">
+<w:styles xmlns:mc="http://schemas.openxmlformats.org/markup-compatibility/2006" xmlns:r="http://schemas.openxmlformats.org/officeDocument/2006/relationships" xmlns:w="http://schemas.openxmlformats.org/wordprocessingml/2006/main" xmlns:w14="http://schemas.microsoft.com/office/word/2010/wordml" xmlns:w15="http://schemas.microsoft.com/office/word/2012/wordml" xmlns:w16cex="http://schemas.microsoft.com/office/word/2018/wordml/cex" xmlns:w16cid="http://schemas.microsoft.com/office/word/2016/wordml/cid" xmlns:w16="http://schemas.microsoft.com/office/word/2018/wordml" xmlns:w16sdtdh="http://schemas.microsoft.com/office/word/2020/wordml/sdtdatahash" xmlns:w16se="http://schemas.microsoft.com/office/word/2015/wordml/symex" mc:Ignorable="w14 w15 w16se w16cid w16 w16cex w16sdtdh">
   <w:docDefaults>
     <w:rPrDefault>
       <w:rPr>
@@ -3617,7 +4554,7 @@
       </w:pPr>
     </w:pPrDefault>
   </w:docDefaults>
-  <w:latentStyles w:defLockedState="0" w:defUIPriority="99" w:defSemiHidden="0" w:defUnhideWhenUsed="0" w:defQFormat="0" w:count="371">
+  <w:latentStyles w:defLockedState="0" w:defUIPriority="99" w:defSemiHidden="0" w:defUnhideWhenUsed="0" w:defQFormat="0" w:count="376">
     <w:lsdException w:name="Normal" w:uiPriority="0" w:qFormat="1"/>
     <w:lsdException w:name="heading 1" w:uiPriority="9" w:qFormat="1"/>
     <w:lsdException w:name="heading 2" w:semiHidden="1" w:uiPriority="9" w:unhideWhenUsed="1" w:qFormat="1"/>
@@ -3723,7 +4660,6 @@
     <w:lsdException w:name="HTML Sample" w:semiHidden="1" w:unhideWhenUsed="1"/>
     <w:lsdException w:name="HTML Typewriter" w:semiHidden="1" w:unhideWhenUsed="1"/>
     <w:lsdException w:name="HTML Variable" w:semiHidden="1" w:unhideWhenUsed="1"/>
-    <w:lsdException w:name="Normal Table" w:semiHidden="1" w:unhideWhenUsed="1"/>
     <w:lsdException w:name="annotation subject" w:semiHidden="1" w:unhideWhenUsed="1"/>
     <w:lsdException w:name="No List" w:semiHidden="1" w:unhideWhenUsed="1"/>
     <w:lsdException w:name="Outline List 1" w:semiHidden="1" w:unhideWhenUsed="1"/>
@@ -3766,11 +4702,8 @@
     <w:lsdException w:name="Table Contemporary" w:semiHidden="1" w:unhideWhenUsed="1"/>
     <w:lsdException w:name="Table Elegant" w:semiHidden="1" w:unhideWhenUsed="1"/>
     <w:lsdException w:name="Table Professional" w:semiHidden="1" w:unhideWhenUsed="1"/>
-    <w:lsdException w:name="Table Subtle 1" w:semiHidden="1" w:unhideWhenUsed="1"/>
     <w:lsdException w:name="Table Subtle 2" w:semiHidden="1" w:unhideWhenUsed="1"/>
     <w:lsdException w:name="Table Web 1" w:semiHidden="1" w:unhideWhenUsed="1"/>
-    <w:lsdException w:name="Table Web 2" w:semiHidden="1" w:unhideWhenUsed="1"/>
-    <w:lsdException w:name="Table Web 3" w:semiHidden="1" w:unhideWhenUsed="1"/>
     <w:lsdException w:name="Balloon Text" w:semiHidden="1" w:unhideWhenUsed="1"/>
     <w:lsdException w:name="Table Grid" w:uiPriority="39"/>
     <w:lsdException w:name="Table Theme" w:semiHidden="1" w:unhideWhenUsed="1"/>
@@ -3989,6 +4922,11 @@
     <w:lsdException w:name="List Table 5 Dark Accent 6" w:uiPriority="50"/>
     <w:lsdException w:name="List Table 6 Colorful Accent 6" w:uiPriority="51"/>
     <w:lsdException w:name="List Table 7 Colorful Accent 6" w:uiPriority="52"/>
+    <w:lsdException w:name="Mention" w:semiHidden="1" w:unhideWhenUsed="1"/>
+    <w:lsdException w:name="Smart Hyperlink" w:semiHidden="1" w:unhideWhenUsed="1"/>
+    <w:lsdException w:name="Hashtag" w:semiHidden="1" w:unhideWhenUsed="1"/>
+    <w:lsdException w:name="Unresolved Mention" w:semiHidden="1" w:unhideWhenUsed="1"/>
+    <w:lsdException w:name="Smart Link" w:semiHidden="1" w:unhideWhenUsed="1"/>
   </w:latentStyles>
   <w:style w:type="paragraph" w:default="1" w:styleId="Normal">
     <w:name w:val="Normal"/>
@@ -4311,8 +5249,8 @@
       <w:u w:val="single"/>
     </w:rPr>
   </w:style>
-  <w:style w:type="character" w:customStyle="1" w:styleId="UnresolvedMention">
-    <w:name w:val="Unresolved Mention"/>
+  <w:style w:type="character" w:customStyle="1" w:styleId="UnresolvedMention1">
+    <w:name w:val="Unresolved Mention1"/>
     <w:basedOn w:val="DefaultParagraphFont"/>
     <w:uiPriority w:val="99"/>
     <w:semiHidden/>

</xml_diff>